<commit_message>
moved data from raw html into angular model
</commit_message>
<xml_diff>
--- a/_site/resume2015.docx
+++ b/_site/resume2015.docx
@@ -154,8 +154,6 @@
               </w:sdtPr>
               <w:sdtEndPr/>
               <w:sdtContent>
-                <w:bookmarkStart w:id="0" w:name="_GoBack"/>
-                <w:bookmarkEnd w:id="0"/>
                 <w:r>
                   <w:t>Nathan.j.brenner@gmail.com</w:t>
                 </w:r>
@@ -361,7 +359,13 @@
                   <w:pStyle w:val="BulletedList"/>
                 </w:pPr>
                 <w:r>
-                  <w:t>Front-end: html 5, css 3, sass, gulp.js, backbone.js, bootstrap, foundation, mobile first/responsive web design, jQuery, underscrore.js</w:t>
+                  <w:t>Front-end: html 5, css 3, sass, gulp.js, backbone.js</w:t>
+                </w:r>
+                <w:r>
+                  <w:t>, angular.js</w:t>
+                </w:r>
+                <w:r>
+                  <w:t>, bootstrap, foundation, mobile first/responsive web design, jQuery, underscrore.js</w:t>
                 </w:r>
               </w:p>
               <w:p>
@@ -1560,6 +1564,12 @@
                     <w:rStyle w:val="ContentBodyChar"/>
                   </w:rPr>
                 </w:pPr>
+                <w:r>
+                  <w:rPr>
+                    <w:rStyle w:val="ContentBodyChar"/>
+                  </w:rPr>
+                  <w:t xml:space="preserve">SnapOR </w:t>
+                </w:r>
                 <w:hyperlink r:id="rId11" w:history="1">
                   <w:r>
                     <w:rPr>
@@ -1672,6 +1682,127 @@
               <w:rPr>
                 <w:rStyle w:val="ContentBodyChar"/>
               </w:rPr>
+              <w:id w:val="-151682336"/>
+              <w:placeholder>
+                <w:docPart w:val="2527DF7A3AAA5B49877561C4E172D49F"/>
+              </w:placeholder>
+            </w:sdtPr>
+            <w:sdtContent>
+              <w:p>
+                <w:pPr>
+                  <w:rPr>
+                    <w:rStyle w:val="ContentBodyChar"/>
+                  </w:rPr>
+                </w:pPr>
+                <w:r>
+                  <w:rPr>
+                    <w:rStyle w:val="ContentBodyChar"/>
+                  </w:rPr>
+                  <w:t>weatherForecast</w:t>
+                </w:r>
+                <w:r>
+                  <w:rPr>
+                    <w:rStyle w:val="ContentBodyChar"/>
+                  </w:rPr>
+                  <w:t>App</w:t>
+                </w:r>
+                <w:r>
+                  <w:rPr>
+                    <w:rStyle w:val="ContentBodyChar"/>
+                  </w:rPr>
+                  <w:t xml:space="preserve"> </w:t>
+                </w:r>
+                <w:hyperlink r:id="rId12" w:history="1">
+                  <w:r>
+                    <w:rPr>
+                      <w:rStyle w:val="Hyperlink"/>
+                      <w:sz w:val="20"/>
+                    </w:rPr>
+                    <w:t>https://github.com/nathan-j-brenner/weatherForecastApp</w:t>
+                  </w:r>
+                </w:hyperlink>
+              </w:p>
+              <w:p>
+                <w:pPr>
+                  <w:rPr>
+                    <w:rStyle w:val="ContentBodyChar"/>
+                  </w:rPr>
+                </w:pPr>
+              </w:p>
+            </w:sdtContent>
+          </w:sdt>
+          <w:p>
+            <w:pPr>
+              <w:pStyle w:val="BulletedList"/>
+              <w:numPr>
+                <w:ilvl w:val="0"/>
+                <w:numId w:val="0"/>
+              </w:numPr>
+              <w:ind w:left="360"/>
+              <w:rPr>
+                <w:rStyle w:val="ContentBodyChar"/>
+                <w:color w:val="auto"/>
+                <w:sz w:val="22"/>
+              </w:rPr>
+            </w:pPr>
+            <w:r>
+              <w:t xml:space="preserve">First project with </w:t>
+            </w:r>
+            <w:r>
+              <w:t>Angular.  I worked on this mostly on an 8 hour stretch in August 2015.  This project currently shows what I have been able to teach myself on Angular.  The user can input a zip code, and the view changes to display the three day weather forecast for that area.</w:t>
+            </w:r>
+          </w:p>
+          <w:p>
+            <w:pPr>
+              <w:rPr>
+                <w:color w:val="000000" w:themeColor="text1"/>
+                <w:sz w:val="20"/>
+              </w:rPr>
+            </w:pPr>
+          </w:p>
+          <w:sdt>
+            <w:sdtPr>
+              <w:id w:val="844667238"/>
+              <w:placeholder>
+                <w:docPart w:val="9572754998B22B40B1C43A3A652AC6C1"/>
+              </w:placeholder>
+            </w:sdtPr>
+            <w:sdtContent>
+              <w:p>
+                <w:pPr>
+                  <w:pStyle w:val="BulletedList"/>
+                </w:pPr>
+                <w:r>
+                  <w:t xml:space="preserve">front-end: </w:t>
+                </w:r>
+                <w:r>
+                  <w:t>angular.js, bootstrap, css, html</w:t>
+                </w:r>
+              </w:p>
+              <w:p>
+                <w:pPr>
+                  <w:pStyle w:val="BulletedList"/>
+                </w:pPr>
+                <w:r>
+                  <w:t>back-end: weather underground api</w:t>
+                </w:r>
+              </w:p>
+              <w:p>
+                <w:pPr>
+                  <w:pStyle w:val="BulletedList"/>
+                  <w:numPr>
+                    <w:ilvl w:val="0"/>
+                    <w:numId w:val="0"/>
+                  </w:numPr>
+                </w:pPr>
+              </w:p>
+            </w:sdtContent>
+          </w:sdt>
+          <w:sdt>
+            <w:sdtPr>
+              <w:rPr>
+                <w:rStyle w:val="ContentBodyChar"/>
+              </w:rPr>
               <w:id w:val="5444210"/>
               <w:placeholder>
                 <w:docPart w:val="52C00A5CFC493647BD2228254009A60E"/>
@@ -1695,7 +1826,7 @@
                   </w:rPr>
                   <w:t xml:space="preserve">calendarApp </w:t>
                 </w:r>
-                <w:hyperlink r:id="rId12" w:history="1">
+                <w:hyperlink r:id="rId13" w:history="1">
                   <w:r>
                     <w:rPr>
                       <w:rStyle w:val="Hyperlink"/>
@@ -1811,7 +1942,7 @@
                   </w:rPr>
                   <w:t xml:space="preserve"> </w:t>
                 </w:r>
-                <w:hyperlink r:id="rId13" w:history="1">
+                <w:hyperlink r:id="rId14" w:history="1">
                   <w:r>
                     <w:rPr>
                       <w:rStyle w:val="Hyperlink"/>
@@ -1936,7 +2067,7 @@
                   </w:rPr>
                   <w:t xml:space="preserve"> Army Band (</w:t>
                 </w:r>
-                <w:hyperlink r:id="rId14" w:history="1">
+                <w:hyperlink r:id="rId15" w:history="1">
                   <w:r>
                     <w:rPr>
                       <w:rStyle w:val="Hyperlink"/>
@@ -1959,6 +2090,8 @@
                     <w:sz w:val="20"/>
                   </w:rPr>
                 </w:pPr>
+                <w:bookmarkStart w:id="0" w:name="_GoBack"/>
+                <w:bookmarkEnd w:id="0"/>
               </w:p>
               <w:p>
                 <w:pPr>
@@ -2253,6 +2386,7 @@
                 <w:sdt>
                   <w:sdtPr>
                     <w:rPr>
+                      <w:color w:val="000000" w:themeColor="text1"/>
                       <w:sz w:val="20"/>
                       <w:szCs w:val="20"/>
                     </w:rPr>
@@ -6637,6 +6771,66 @@
         </w:p>
       </w:docPartBody>
     </w:docPart>
+    <w:docPart>
+      <w:docPartPr>
+        <w:name w:val="2527DF7A3AAA5B49877561C4E172D49F"/>
+        <w:category>
+          <w:name w:val="General"/>
+          <w:gallery w:val="placeholder"/>
+        </w:category>
+        <w:types>
+          <w:type w:val="bbPlcHdr"/>
+        </w:types>
+        <w:behaviors>
+          <w:behavior w:val="content"/>
+        </w:behaviors>
+        <w:guid w:val="{7513024E-9FBA-A240-8614-4F384F59B756}"/>
+      </w:docPartPr>
+      <w:docPartBody>
+        <w:p>
+          <w:pPr>
+            <w:pStyle w:val="2527DF7A3AAA5B49877561C4E172D49F"/>
+          </w:pPr>
+          <w:r>
+            <w:rPr>
+              <w:color w:val="404040" w:themeColor="text1" w:themeTint="BF"/>
+              <w:sz w:val="20"/>
+            </w:rPr>
+            <w:t>[Field or Area of Accomplishment]</w:t>
+          </w:r>
+        </w:p>
+      </w:docPartBody>
+    </w:docPart>
+    <w:docPart>
+      <w:docPartPr>
+        <w:name w:val="9572754998B22B40B1C43A3A652AC6C1"/>
+        <w:category>
+          <w:name w:val="General"/>
+          <w:gallery w:val="placeholder"/>
+        </w:category>
+        <w:types>
+          <w:type w:val="bbPlcHdr"/>
+        </w:types>
+        <w:behaviors>
+          <w:behavior w:val="content"/>
+        </w:behaviors>
+        <w:guid w:val="{31C8949A-CBF1-C04F-8D6E-4180147141C4}"/>
+      </w:docPartPr>
+      <w:docPartBody>
+        <w:p>
+          <w:pPr>
+            <w:pStyle w:val="9572754998B22B40B1C43A3A652AC6C1"/>
+          </w:pPr>
+          <w:r>
+            <w:rPr>
+              <w:color w:val="404040" w:themeColor="text1" w:themeTint="BF"/>
+              <w:sz w:val="20"/>
+            </w:rPr>
+            <w:t>[Achievement]</w:t>
+          </w:r>
+        </w:p>
+      </w:docPartBody>
+    </w:docPart>
   </w:docParts>
 </w:glossaryDocument>
 </file>
@@ -6655,14 +6849,14 @@
     <w:charset w:val="00"/>
     <w:family w:val="auto"/>
     <w:pitch w:val="variable"/>
-    <w:sig w:usb0="E0002AFF" w:usb1="C0007841" w:usb2="00000009" w:usb3="00000000" w:csb0="000001FF" w:csb1="00000000"/>
+    <w:sig w:usb0="00000003" w:usb1="00000000" w:usb2="00000000" w:usb3="00000000" w:csb0="00000001" w:csb1="00000000"/>
   </w:font>
   <w:font w:name="Courier New">
     <w:panose1 w:val="02070309020205020404"/>
     <w:charset w:val="00"/>
     <w:family w:val="auto"/>
     <w:pitch w:val="variable"/>
-    <w:sig w:usb0="E0002AFF" w:usb1="C0007843" w:usb2="00000009" w:usb3="00000000" w:csb0="000001FF" w:csb1="00000000"/>
+    <w:sig w:usb0="00000003" w:usb1="00000000" w:usb2="00000000" w:usb3="00000000" w:csb0="00000001" w:csb1="00000000"/>
   </w:font>
   <w:font w:name="Wingdings">
     <w:panose1 w:val="05000000000000000000"/>
@@ -6707,15 +6901,19 @@
     <w:sig w:usb0="E0002AFF" w:usb1="C0007843" w:usb2="00000009" w:usb3="00000000" w:csb0="000001FF" w:csb1="00000000"/>
   </w:font>
   <w:font w:name="ＭＳ ゴシック">
-    <w:charset w:val="4E"/>
-    <w:family w:val="auto"/>
-    <w:pitch w:val="variable"/>
+    <w:panose1 w:val="00000000000000000000"/>
+    <w:charset w:val="80"/>
+    <w:family w:val="modern"/>
+    <w:notTrueType/>
+    <w:pitch w:val="fixed"/>
     <w:sig w:usb0="00000001" w:usb1="08070000" w:usb2="00000010" w:usb3="00000000" w:csb0="00020000" w:csb1="00000000"/>
   </w:font>
   <w:font w:name="ＭＳ 明朝">
-    <w:charset w:val="4E"/>
-    <w:family w:val="auto"/>
-    <w:pitch w:val="variable"/>
+    <w:panose1 w:val="00000000000000000000"/>
+    <w:charset w:val="80"/>
+    <w:family w:val="roman"/>
+    <w:notTrueType/>
+    <w:pitch w:val="fixed"/>
     <w:sig w:usb0="00000001" w:usb1="08070000" w:usb2="00000010" w:usb3="00000000" w:csb0="00020000" w:csb1="00000000"/>
   </w:font>
 </w:fonts>
@@ -6738,6 +6936,7 @@
     <w:rsid w:val="00291392"/>
     <w:rsid w:val="006B4AA6"/>
     <w:rsid w:val="007316C9"/>
+    <w:rsid w:val="00A02A95"/>
     <w:rsid w:val="00F05F66"/>
     <w:rsid w:val="00FD36A3"/>
     <w:rsid w:val="00FF1491"/>
@@ -7534,6 +7733,14 @@
     <w:name w:val="DEA2DC522B36374EAAA9E3B630F2FDCD"/>
     <w:rsid w:val="006B4AA6"/>
   </w:style>
+  <w:style w:type="paragraph" w:customStyle="1" w:styleId="2527DF7A3AAA5B49877561C4E172D49F">
+    <w:name w:val="2527DF7A3AAA5B49877561C4E172D49F"/>
+    <w:rsid w:val="00A02A95"/>
+  </w:style>
+  <w:style w:type="paragraph" w:customStyle="1" w:styleId="9572754998B22B40B1C43A3A652AC6C1">
+    <w:name w:val="9572754998B22B40B1C43A3A652AC6C1"/>
+    <w:rsid w:val="00A02A95"/>
+  </w:style>
 </w:styles>
 </file>
 
@@ -8306,6 +8513,14 @@
   <w:style w:type="paragraph" w:customStyle="1" w:styleId="DEA2DC522B36374EAAA9E3B630F2FDCD">
     <w:name w:val="DEA2DC522B36374EAAA9E3B630F2FDCD"/>
     <w:rsid w:val="006B4AA6"/>
+  </w:style>
+  <w:style w:type="paragraph" w:customStyle="1" w:styleId="2527DF7A3AAA5B49877561C4E172D49F">
+    <w:name w:val="2527DF7A3AAA5B49877561C4E172D49F"/>
+    <w:rsid w:val="00A02A95"/>
+  </w:style>
+  <w:style w:type="paragraph" w:customStyle="1" w:styleId="9572754998B22B40B1C43A3A652AC6C1">
+    <w:name w:val="9572754998B22B40B1C43A3A652AC6C1"/>
+    <w:rsid w:val="00A02A95"/>
   </w:style>
 </w:styles>
 </file>

</xml_diff>

<commit_message>
refactored so the data is in a separate file
</commit_message>
<xml_diff>
--- a/_site/resume2015.docx
+++ b/_site/resume2015.docx
@@ -51,7 +51,6 @@
                   <w:docPart w:val="2C5EF0A1F4C8E5489B75E6B564CE978F"/>
                 </w:placeholder>
               </w:sdtPr>
-              <w:sdtEndPr/>
               <w:sdtContent>
                 <w:r>
                   <w:t>Nathan Brenner</w:t>
@@ -89,11 +88,6 @@
                   <w:docPart w:val="E05BBCFC89698847AA1C320EFC8C640E"/>
                 </w:placeholder>
               </w:sdtPr>
-              <w:sdtEndPr>
-                <w:rPr>
-                  <w:rStyle w:val="PersonalInfoChar"/>
-                </w:rPr>
-              </w:sdtEndPr>
               <w:sdtContent>
                 <w:r>
                   <w:rPr>
@@ -111,7 +105,6 @@
                 <w:docPart w:val="A8592A14CDDB7C45B454DEF0F7B31DFD"/>
               </w:placeholder>
             </w:sdtPr>
-            <w:sdtEndPr/>
             <w:sdtContent>
               <w:p>
                 <w:pPr>
@@ -152,7 +145,6 @@
                   <w:docPart w:val="AB33F3EB4144F74F8E66CB990BA8B7E3"/>
                 </w:placeholder>
               </w:sdtPr>
-              <w:sdtEndPr/>
               <w:sdtContent>
                 <w:r>
                   <w:t>Nathan.j.brenner@gmail.com</w:t>
@@ -181,7 +173,6 @@
                     <w:docPart w:val="25D6B6A47D4CF5429F5FCAA0001E86FC"/>
                   </w:placeholder>
                 </w:sdtPr>
-                <w:sdtEndPr/>
                 <w:sdtContent>
                   <w:p>
                     <w:pPr>
@@ -246,7 +237,6 @@
                 </w:placeholder>
                 <w:showingPlcHdr/>
               </w:sdtPr>
-              <w:sdtEndPr/>
               <w:sdtContent>
                 <w:r>
                   <w:t>Professional Profile</w:t>
@@ -296,7 +286,6 @@
                       <w:docPart w:val="CA37F5A2AEBC464C8D4E9FAC07A2303C"/>
                     </w:placeholder>
                   </w:sdtPr>
-                  <w:sdtEndPr/>
                   <w:sdtContent>
                     <w:r>
                       <w:t>Resilient full stack web developer, passionate about creatitivity and collaboration, and interested in solving client-focused problems.</w:t>
@@ -352,7 +341,6 @@
                 <w:docPart w:val="938A1B08D4B47F40916FAE01972F03F2"/>
               </w:placeholder>
             </w:sdtPr>
-            <w:sdtEndPr/>
             <w:sdtContent>
               <w:p>
                 <w:pPr>
@@ -481,7 +469,6 @@
               <w:docPart w:val="8EBBEAA500A4644293EE1A134951D83B"/>
             </w:placeholder>
           </w:sdtPr>
-          <w:sdtEndPr/>
           <w:sdtContent>
             <w:tc>
               <w:tcPr>
@@ -534,7 +521,6 @@
                   <w:calendar w:val="gregorian"/>
                 </w:date>
               </w:sdtPr>
-              <w:sdtEndPr/>
               <w:sdtContent>
                 <w:r>
                   <w:t>January 2015 – July 2015</w:t>
@@ -559,11 +545,6 @@
                   <w:docPart w:val="16294B7139C9414EAB9D6B65E223001B"/>
                 </w:placeholder>
               </w:sdtPr>
-              <w:sdtEndPr>
-                <w:rPr>
-                  <w:rStyle w:val="ContentBodyChar"/>
-                </w:rPr>
-              </w:sdtEndPr>
               <w:sdtContent>
                 <w:r>
                   <w:rPr>
@@ -590,11 +571,6 @@
                   <w:docPart w:val="3C96B5A887EE284DBE1EA58BBAF3172E"/>
                 </w:placeholder>
               </w:sdtPr>
-              <w:sdtEndPr>
-                <w:rPr>
-                  <w:rStyle w:val="ContentBodyChar"/>
-                </w:rPr>
-              </w:sdtEndPr>
               <w:sdtContent>
                 <w:r>
                   <w:rPr>
@@ -621,11 +597,6 @@
                   <w:docPart w:val="30306E4EEC853947AC2255006D898A98"/>
                 </w:placeholder>
               </w:sdtPr>
-              <w:sdtEndPr>
-                <w:rPr>
-                  <w:rStyle w:val="ContentBodyChar"/>
-                </w:rPr>
-              </w:sdtEndPr>
               <w:sdtContent>
                 <w:r>
                   <w:rPr>
@@ -754,7 +725,6 @@
                   <w:calendar w:val="gregorian"/>
                 </w:date>
               </w:sdtPr>
-              <w:sdtEndPr/>
               <w:sdtContent>
                 <w:r>
                   <w:t>November 2010 – December 2015</w:t>
@@ -779,11 +749,6 @@
                   <w:docPart w:val="D3DB4D2527C70B4ABEC49118F5D1A5BF"/>
                 </w:placeholder>
               </w:sdtPr>
-              <w:sdtEndPr>
-                <w:rPr>
-                  <w:rStyle w:val="ContentBodyChar"/>
-                </w:rPr>
-              </w:sdtEndPr>
               <w:sdtContent>
                 <w:r>
                   <w:rPr>
@@ -810,11 +775,6 @@
                   <w:docPart w:val="0A1244874452B94EA2B3B87E467FFF4E"/>
                 </w:placeholder>
               </w:sdtPr>
-              <w:sdtEndPr>
-                <w:rPr>
-                  <w:rStyle w:val="ContentBodyChar"/>
-                </w:rPr>
-              </w:sdtEndPr>
               <w:sdtContent>
                 <w:r>
                   <w:rPr>
@@ -854,11 +814,6 @@
                   <w:docPart w:val="0F9CB17C11622A43847EC4E1FF4CC10C"/>
                 </w:placeholder>
               </w:sdtPr>
-              <w:sdtEndPr>
-                <w:rPr>
-                  <w:rStyle w:val="ContentBodyChar"/>
-                </w:rPr>
-              </w:sdtEndPr>
               <w:sdtContent>
                 <w:r>
                   <w:rPr>
@@ -925,7 +880,6 @@
                   <w:calendar w:val="gregorian"/>
                 </w:date>
               </w:sdtPr>
-              <w:sdtEndPr/>
               <w:sdtContent>
                 <w:r>
                   <w:t>August 2014 – October 2014</w:t>
@@ -950,11 +904,6 @@
                   <w:docPart w:val="E869C71B6950CE4D879546FE29A0573D"/>
                 </w:placeholder>
               </w:sdtPr>
-              <w:sdtEndPr>
-                <w:rPr>
-                  <w:rStyle w:val="ContentBodyChar"/>
-                </w:rPr>
-              </w:sdtEndPr>
               <w:sdtContent>
                 <w:r>
                   <w:rPr>
@@ -980,11 +929,6 @@
                   <w:docPart w:val="99C1BD854B47EE4AB7439E5744D44D2E"/>
                 </w:placeholder>
               </w:sdtPr>
-              <w:sdtEndPr>
-                <w:rPr>
-                  <w:rStyle w:val="ContentBodyChar"/>
-                </w:rPr>
-              </w:sdtEndPr>
               <w:sdtContent>
                 <w:r>
                   <w:rPr>
@@ -1011,11 +955,6 @@
                   <w:docPart w:val="0D8EB67CCA435C45A5721956A027937B"/>
                 </w:placeholder>
               </w:sdtPr>
-              <w:sdtEndPr>
-                <w:rPr>
-                  <w:rStyle w:val="ContentBodyChar"/>
-                </w:rPr>
-              </w:sdtEndPr>
               <w:sdtContent>
                 <w:r>
                   <w:rPr>
@@ -1156,7 +1095,6 @@
                   <w:calendar w:val="gregorian"/>
                 </w:date>
               </w:sdtPr>
-              <w:sdtEndPr/>
               <w:sdtContent>
                 <w:r>
                   <w:t>August 2012 – June 2013</w:t>
@@ -1181,11 +1119,6 @@
                   <w:docPart w:val="448F38CCEE9DF644AC162A312106AF6B"/>
                 </w:placeholder>
               </w:sdtPr>
-              <w:sdtEndPr>
-                <w:rPr>
-                  <w:rStyle w:val="ContentBodyChar"/>
-                </w:rPr>
-              </w:sdtEndPr>
               <w:sdtContent>
                 <w:r>
                   <w:rPr>
@@ -1212,11 +1145,6 @@
                   <w:docPart w:val="A1451CEEA21468428B8BABC96E68E458"/>
                 </w:placeholder>
               </w:sdtPr>
-              <w:sdtEndPr>
-                <w:rPr>
-                  <w:rStyle w:val="ContentBodyChar"/>
-                </w:rPr>
-              </w:sdtEndPr>
               <w:sdtContent>
                 <w:r>
                   <w:rPr>
@@ -1243,11 +1171,6 @@
                   <w:docPart w:val="1F261DA9D2627D4B80330E05077C70A9"/>
                 </w:placeholder>
               </w:sdtPr>
-              <w:sdtEndPr>
-                <w:rPr>
-                  <w:rStyle w:val="ContentBodyChar"/>
-                </w:rPr>
-              </w:sdtEndPr>
               <w:sdtContent>
                 <w:r>
                   <w:rPr>
@@ -1321,7 +1244,6 @@
                   <w:calendar w:val="gregorian"/>
                 </w:date>
               </w:sdtPr>
-              <w:sdtEndPr/>
               <w:sdtContent>
                 <w:r>
                   <w:t>August 2009 – June 2012</w:t>
@@ -1346,11 +1268,6 @@
                   <w:docPart w:val="F9D15688AB38CC439194D92A4E765555"/>
                 </w:placeholder>
               </w:sdtPr>
-              <w:sdtEndPr>
-                <w:rPr>
-                  <w:rStyle w:val="ContentBodyChar"/>
-                </w:rPr>
-              </w:sdtEndPr>
               <w:sdtContent>
                 <w:r>
                   <w:rPr>
@@ -1377,11 +1294,6 @@
                   <w:docPart w:val="BBC8AB66B0A2BC4DA43B0CFDCAB44844"/>
                 </w:placeholder>
               </w:sdtPr>
-              <w:sdtEndPr>
-                <w:rPr>
-                  <w:rStyle w:val="ContentBodyChar"/>
-                </w:rPr>
-              </w:sdtEndPr>
               <w:sdtContent>
                 <w:r>
                   <w:rPr>
@@ -1408,11 +1320,6 @@
                   <w:docPart w:val="BCCE794657361B46A8BE9C000AFA3B9E"/>
                 </w:placeholder>
               </w:sdtPr>
-              <w:sdtEndPr>
-                <w:rPr>
-                  <w:rStyle w:val="ContentBodyChar"/>
-                </w:rPr>
-              </w:sdtEndPr>
               <w:sdtContent>
                 <w:r>
                   <w:rPr>
@@ -1509,7 +1416,6 @@
               <w:docPart w:val="E9A178BB936429479B2DCDB135DE3876"/>
             </w:placeholder>
           </w:sdtPr>
-          <w:sdtEndPr/>
           <w:sdtContent>
             <w:tc>
               <w:tcPr>
@@ -1552,11 +1458,6 @@
                 <w:docPart w:val="5734E834D17BE44988EC4E674BEF1F64"/>
               </w:placeholder>
             </w:sdtPr>
-            <w:sdtEndPr>
-              <w:rPr>
-                <w:rStyle w:val="ContentBodyChar"/>
-              </w:rPr>
-            </w:sdtEndPr>
             <w:sdtContent>
               <w:p>
                 <w:pPr>
@@ -1618,7 +1519,6 @@
                 <w:docPart w:val="85F803303E0539429CBC3864C48F496A"/>
               </w:placeholder>
             </w:sdtPr>
-            <w:sdtEndPr/>
             <w:sdtContent>
               <w:p>
                 <w:pPr>
@@ -1633,7 +1533,13 @@
                   <w:pStyle w:val="BulletedList"/>
                 </w:pPr>
                 <w:r>
-                  <w:t>server: node.js, npm, express.js, expres.js, json</w:t>
+                  <w:t>server: nod</w:t>
+                </w:r>
+                <w:r>
+                  <w:t>e.js, npm, express.js</w:t>
+                </w:r>
+                <w:r>
+                  <w:t>, json</w:t>
                 </w:r>
               </w:p>
               <w:p>
@@ -1649,7 +1555,11 @@
                   <w:pStyle w:val="BulletedList"/>
                 </w:pPr>
                 <w:r>
-                  <w:t xml:space="preserve">third party api’s: Oregon State Parks, </w:t>
+                  <w:t xml:space="preserve">third party api’s: </w:t>
+                </w:r>
+                <w:bookmarkStart w:id="0" w:name="_GoBack"/>
+                <w:r>
+                  <w:t xml:space="preserve">Oregon State Parks, </w:t>
                 </w:r>
                 <w:r>
                   <w:t>flickr</w:t>
@@ -1657,6 +1567,7 @@
                 <w:r>
                   <w:t>, google maps</w:t>
                 </w:r>
+                <w:bookmarkEnd w:id="0"/>
               </w:p>
               <w:p>
                 <w:pPr>
@@ -1698,19 +1609,7 @@
                   <w:rPr>
                     <w:rStyle w:val="ContentBodyChar"/>
                   </w:rPr>
-                  <w:t>weatherForecast</w:t>
-                </w:r>
-                <w:r>
-                  <w:rPr>
-                    <w:rStyle w:val="ContentBodyChar"/>
-                  </w:rPr>
-                  <w:t>App</w:t>
-                </w:r>
-                <w:r>
-                  <w:rPr>
-                    <w:rStyle w:val="ContentBodyChar"/>
-                  </w:rPr>
-                  <w:t xml:space="preserve"> </w:t>
+                  <w:t xml:space="preserve">weatherForecastApp </w:t>
                 </w:r>
                 <w:hyperlink r:id="rId12" w:history="1">
                   <w:r>
@@ -1746,10 +1645,7 @@
               </w:rPr>
             </w:pPr>
             <w:r>
-              <w:t xml:space="preserve">First project with </w:t>
-            </w:r>
-            <w:r>
-              <w:t>Angular.  I worked on this mostly on an 8 hour stretch in August 2015.  This project currently shows what I have been able to teach myself on Angular.  The user can input a zip code, and the view changes to display the three day weather forecast for that area.</w:t>
+              <w:t>First project with Angular.  I worked on this mostly on an 8 hour stretch in August 2015.  This project currently shows what I have been able to teach myself on Angular.  The user can input a zip code, and the view changes to display the three day weather forecast for that area.</w:t>
             </w:r>
           </w:p>
           <w:p>
@@ -1773,10 +1669,7 @@
                   <w:pStyle w:val="BulletedList"/>
                 </w:pPr>
                 <w:r>
-                  <w:t xml:space="preserve">front-end: </w:t>
-                </w:r>
-                <w:r>
-                  <w:t>angular.js, bootstrap, css, html</w:t>
+                  <w:t>front-end: angular.js, bootstrap, css, html</w:t>
                 </w:r>
               </w:p>
               <w:p>
@@ -1808,11 +1701,6 @@
                 <w:docPart w:val="52C00A5CFC493647BD2228254009A60E"/>
               </w:placeholder>
             </w:sdtPr>
-            <w:sdtEndPr>
-              <w:rPr>
-                <w:rStyle w:val="ContentBodyChar"/>
-              </w:rPr>
-            </w:sdtEndPr>
             <w:sdtContent>
               <w:p>
                 <w:pPr>
@@ -1878,7 +1766,6 @@
                 <w:docPart w:val="AB18AC84AA7A324282BDDE0625074C8E"/>
               </w:placeholder>
             </w:sdtPr>
-            <w:sdtEndPr/>
             <w:sdtContent>
               <w:p>
                 <w:pPr>
@@ -1918,11 +1805,6 @@
                 <w:docPart w:val="ACCBA133B5E8BF40947932E7517C4F1C"/>
               </w:placeholder>
             </w:sdtPr>
-            <w:sdtEndPr>
-              <w:rPr>
-                <w:rStyle w:val="ContentBodyChar"/>
-              </w:rPr>
-            </w:sdtEndPr>
             <w:sdtContent>
               <w:p>
                 <w:pPr>
@@ -1989,7 +1871,6 @@
                 <w:docPart w:val="7D3589AA9FB2CF4883F1308936C60018"/>
               </w:placeholder>
             </w:sdtPr>
-            <w:sdtEndPr/>
             <w:sdtContent>
               <w:p>
                 <w:pPr>
@@ -2036,11 +1917,6 @@
                 <w:docPart w:val="126C7FFC8BC64A46B107197083CD4E31"/>
               </w:placeholder>
             </w:sdtPr>
-            <w:sdtEndPr>
-              <w:rPr>
-                <w:rStyle w:val="ContentBodyChar"/>
-              </w:rPr>
-            </w:sdtEndPr>
             <w:sdtContent>
               <w:p>
                 <w:pPr>
@@ -2090,8 +1966,6 @@
                     <w:sz w:val="20"/>
                   </w:rPr>
                 </w:pPr>
-                <w:bookmarkStart w:id="0" w:name="_GoBack"/>
-                <w:bookmarkEnd w:id="0"/>
               </w:p>
               <w:p>
                 <w:pPr>
@@ -2134,7 +2008,6 @@
                 <w:docPart w:val="3DC70B82A4CFD842BB4BF355353D0BE0"/>
               </w:placeholder>
             </w:sdtPr>
-            <w:sdtEndPr/>
             <w:sdtContent>
               <w:p>
                 <w:pPr>
@@ -2213,7 +2086,6 @@
             </w:placeholder>
             <w:showingPlcHdr/>
           </w:sdtPr>
-          <w:sdtEndPr/>
           <w:sdtContent>
             <w:tc>
               <w:tcPr>
@@ -2322,7 +2194,6 @@
                       <w:calendar w:val="gregorian"/>
                     </w:date>
                   </w:sdtPr>
-                  <w:sdtEndPr/>
                   <w:sdtContent>
                     <w:r>
                       <w:t>May 2015 – August 2015</w:t>
@@ -2401,7 +2272,6 @@
                       <w:calendar w:val="gregorian"/>
                     </w:date>
                   </w:sdtPr>
-                  <w:sdtEndPr/>
                   <w:sdtContent>
                     <w:r>
                       <w:rPr>
@@ -2655,11 +2525,6 @@
                       <w:docPart w:val="4593A07134D36C478E045C72203399F7"/>
                     </w:placeholder>
                   </w:sdtPr>
-                  <w:sdtEndPr>
-                    <w:rPr>
-                      <w:rStyle w:val="ContentBodyChar"/>
-                    </w:rPr>
-                  </w:sdtEndPr>
                   <w:sdtContent>
                     <w:r>
                       <w:rPr>
@@ -2687,11 +2552,6 @@
                       <w:docPart w:val="E26807758FBF3A46BBB0F7116CC18626"/>
                     </w:placeholder>
                   </w:sdtPr>
-                  <w:sdtEndPr>
-                    <w:rPr>
-                      <w:rStyle w:val="ContentBodyChar"/>
-                    </w:rPr>
-                  </w:sdtEndPr>
                   <w:sdtContent>
                     <w:r>
                       <w:rPr>
@@ -2721,7 +2581,6 @@
                       <w:calendar w:val="gregorian"/>
                     </w:date>
                   </w:sdtPr>
-                  <w:sdtEndPr/>
                   <w:sdtContent>
                     <w:r>
                       <w:t>August 2013 – August 2014</w:t>
@@ -2808,7 +2667,6 @@
                       <w:calendar w:val="gregorian"/>
                     </w:date>
                   </w:sdtPr>
-                  <w:sdtEndPr/>
                   <w:sdtContent>
                     <w:r>
                       <w:t>August 2004 – May 2009</w:t>
@@ -2836,7 +2694,6 @@
               <w:docPart w:val="9BDE8693E521AA4999FAF7F22F3DFF0F"/>
             </w:placeholder>
           </w:sdtPr>
-          <w:sdtEndPr/>
           <w:sdtContent>
             <w:tc>
               <w:tcPr>
@@ -2887,7 +2744,6 @@
                 <w:docPart w:val="19F78D7944D7914CA2A06AC726F7966D"/>
               </w:placeholder>
             </w:sdtPr>
-            <w:sdtEndPr/>
             <w:sdtContent>
               <w:p>
                 <w:pPr>
@@ -6849,14 +6705,14 @@
     <w:charset w:val="00"/>
     <w:family w:val="auto"/>
     <w:pitch w:val="variable"/>
-    <w:sig w:usb0="00000003" w:usb1="00000000" w:usb2="00000000" w:usb3="00000000" w:csb0="00000001" w:csb1="00000000"/>
+    <w:sig w:usb0="E0002AFF" w:usb1="C0007841" w:usb2="00000009" w:usb3="00000000" w:csb0="000001FF" w:csb1="00000000"/>
   </w:font>
   <w:font w:name="Courier New">
     <w:panose1 w:val="02070309020205020404"/>
     <w:charset w:val="00"/>
     <w:family w:val="auto"/>
     <w:pitch w:val="variable"/>
-    <w:sig w:usb0="00000003" w:usb1="00000000" w:usb2="00000000" w:usb3="00000000" w:csb0="00000001" w:csb1="00000000"/>
+    <w:sig w:usb0="E0002AFF" w:usb1="C0007843" w:usb2="00000009" w:usb3="00000000" w:csb0="000001FF" w:csb1="00000000"/>
   </w:font>
   <w:font w:name="Wingdings">
     <w:panose1 w:val="05000000000000000000"/>
@@ -6937,6 +6793,7 @@
     <w:rsid w:val="006B4AA6"/>
     <w:rsid w:val="007316C9"/>
     <w:rsid w:val="00A02A95"/>
+    <w:rsid w:val="00D553FC"/>
     <w:rsid w:val="00F05F66"/>
     <w:rsid w:val="00FD36A3"/>
     <w:rsid w:val="00FF1491"/>

</xml_diff>

<commit_message>
added header to resume
</commit_message>
<xml_diff>
--- a/_site/resume2015.docx
+++ b/_site/resume2015.docx
@@ -40,8 +40,6 @@
             <w:shd w:val="clear" w:color="auto" w:fill="auto"/>
             <w:vAlign w:val="bottom"/>
           </w:tcPr>
-          <w:bookmarkStart w:id="0" w:name="_GoBack"/>
-          <w:bookmarkEnd w:id="0"/>
           <w:p>
             <w:pPr>
               <w:pStyle w:val="Name"/>
@@ -101,6 +99,12 @@
                   <w:rPr>
                     <w:rStyle w:val="PersonalInfoChar"/>
                   </w:rPr>
+                  <w:t xml:space="preserve">Cell: </w:t>
+                </w:r>
+                <w:r>
+                  <w:rPr>
+                    <w:rStyle w:val="PersonalInfoChar"/>
+                  </w:rPr>
                   <w:t>541-220-1071</w:t>
                 </w:r>
               </w:sdtContent>
@@ -119,6 +123,11 @@
                 <w:pPr>
                   <w:pStyle w:val="PersonalInfo"/>
                 </w:pPr>
+                <w:r>
+                  <w:t xml:space="preserve">address: </w:t>
+                </w:r>
+                <w:bookmarkStart w:id="0" w:name="_GoBack"/>
+                <w:bookmarkEnd w:id="0"/>
                 <w:r>
                   <w:t>1260 SW Autumn Court, Troutdale, OR</w:t>
                 </w:r>
@@ -158,6 +167,9 @@
               <w:sdtEndPr/>
               <w:sdtContent>
                 <w:r>
+                  <w:t xml:space="preserve">Email: </w:t>
+                </w:r>
+                <w:r>
                   <w:t>Nathan.j.brenner@gmail.com</w:t>
                 </w:r>
               </w:sdtContent>
@@ -191,6 +203,9 @@
                       <w:pStyle w:val="PersonalInfoRight"/>
                       <w:ind w:right="429"/>
                     </w:pPr>
+                    <w:r>
+                      <w:t xml:space="preserve"> portfolio: </w:t>
+                    </w:r>
                     <w:r>
                       <w:t>nathan-j-brenner.github.i</w:t>
                     </w:r>
@@ -1580,7 +1595,7 @@
                   </w:rPr>
                   <w:t xml:space="preserve">SnapOR </w:t>
                 </w:r>
-                <w:hyperlink r:id="rId11" w:history="1">
+                <w:hyperlink r:id="rId12" w:history="1">
                   <w:r>
                     <w:rPr>
                       <w:rStyle w:val="Hyperlink"/>
@@ -1721,7 +1736,7 @@
                   </w:rPr>
                   <w:t xml:space="preserve">weatherForecastApp </w:t>
                 </w:r>
-                <w:hyperlink r:id="rId12" w:history="1">
+                <w:hyperlink r:id="rId13" w:history="1">
                   <w:r>
                     <w:rPr>
                       <w:rStyle w:val="Hyperlink"/>
@@ -1830,7 +1845,7 @@
                   </w:rPr>
                   <w:t xml:space="preserve">calendarApp </w:t>
                 </w:r>
-                <w:hyperlink r:id="rId13" w:history="1">
+                <w:hyperlink r:id="rId14" w:history="1">
                   <w:r>
                     <w:rPr>
                       <w:rStyle w:val="Hyperlink"/>
@@ -1946,7 +1961,7 @@
                   </w:rPr>
                   <w:t xml:space="preserve"> </w:t>
                 </w:r>
-                <w:hyperlink r:id="rId14" w:history="1">
+                <w:hyperlink r:id="rId15" w:history="1">
                   <w:r>
                     <w:rPr>
                       <w:rStyle w:val="Hyperlink"/>
@@ -2071,7 +2086,7 @@
                   </w:rPr>
                   <w:t xml:space="preserve"> Army Band (</w:t>
                 </w:r>
-                <w:hyperlink r:id="rId15" w:history="1">
+                <w:hyperlink r:id="rId16" w:history="1">
                   <w:r>
                     <w:rPr>
                       <w:rStyle w:val="Hyperlink"/>
@@ -2984,6 +2999,8 @@
     </w:tbl>
     <w:p/>
     <w:sectPr>
+      <w:headerReference w:type="even" r:id="rId17"/>
+      <w:headerReference w:type="default" r:id="rId18"/>
       <w:pgSz w:w="12240" w:h="15840" w:code="1"/>
       <w:pgMar w:top="1440" w:right="1440" w:bottom="1440" w:left="1440" w:header="720" w:footer="720" w:gutter="0"/>
       <w:pgBorders w:offsetFrom="page">
@@ -3047,6 +3064,99 @@
     </w:p>
   </w:footnote>
 </w:footnotes>
+</file>
+
+<file path=word/header1.xml><?xml version="1.0" encoding="utf-8"?>
+<w:hdr xmlns:wpc="http://schemas.microsoft.com/office/word/2010/wordprocessingCanvas" xmlns:mo="http://schemas.microsoft.com/office/mac/office/2008/main" xmlns:mc="http://schemas.openxmlformats.org/markup-compatibility/2006" xmlns:mv="urn:schemas-microsoft-com:mac:vml" xmlns:o="urn:schemas-microsoft-com:office:office" xmlns:r="http://schemas.openxmlformats.org/officeDocument/2006/relationships" xmlns:m="http://schemas.openxmlformats.org/officeDocument/2006/math" xmlns:v="urn:schemas-microsoft-com:vml" xmlns:wp14="http://schemas.microsoft.com/office/word/2010/wordprocessingDrawing" xmlns:wp="http://schemas.openxmlformats.org/drawingml/2006/wordprocessingDrawing" xmlns:w10="urn:schemas-microsoft-com:office:word" xmlns:w="http://schemas.openxmlformats.org/wordprocessingml/2006/main" xmlns:w14="http://schemas.microsoft.com/office/word/2010/wordml" xmlns:wpg="http://schemas.microsoft.com/office/word/2010/wordprocessingGroup" xmlns:wpi="http://schemas.microsoft.com/office/word/2010/wordprocessingInk" xmlns:wne="http://schemas.microsoft.com/office/word/2006/wordml" xmlns:wps="http://schemas.microsoft.com/office/word/2010/wordprocessingShape" mc:Ignorable="w14 wp14">
+  <w:p>
+    <w:pPr>
+      <w:pStyle w:val="Header"/>
+    </w:pPr>
+    <w:sdt>
+      <w:sdtPr>
+        <w:id w:val="171999623"/>
+        <w:placeholder>
+          <w:docPart w:val="B840A5ACD6DAF24BB3D38495AFCABA8C"/>
+        </w:placeholder>
+        <w:temporary/>
+        <w:showingPlcHdr/>
+      </w:sdtPr>
+      <w:sdtContent>
+        <w:r>
+          <w:t>[Type text]</w:t>
+        </w:r>
+      </w:sdtContent>
+    </w:sdt>
+    <w:r>
+      <w:ptab w:relativeTo="margin" w:alignment="center" w:leader="none"/>
+    </w:r>
+    <w:sdt>
+      <w:sdtPr>
+        <w:id w:val="171999624"/>
+        <w:placeholder>
+          <w:docPart w:val="08948B30B888344DBF048EC4C4E912C6"/>
+        </w:placeholder>
+        <w:temporary/>
+        <w:showingPlcHdr/>
+      </w:sdtPr>
+      <w:sdtContent>
+        <w:r>
+          <w:t>[Type text]</w:t>
+        </w:r>
+      </w:sdtContent>
+    </w:sdt>
+    <w:r>
+      <w:ptab w:relativeTo="margin" w:alignment="right" w:leader="none"/>
+    </w:r>
+    <w:sdt>
+      <w:sdtPr>
+        <w:id w:val="171999625"/>
+        <w:placeholder>
+          <w:docPart w:val="ADBEB25ADD564C498A681ED9271B7A18"/>
+        </w:placeholder>
+        <w:temporary/>
+        <w:showingPlcHdr/>
+      </w:sdtPr>
+      <w:sdtContent>
+        <w:r>
+          <w:t>[Type text]</w:t>
+        </w:r>
+      </w:sdtContent>
+    </w:sdt>
+  </w:p>
+  <w:p>
+    <w:pPr>
+      <w:pStyle w:val="Header"/>
+    </w:pPr>
+  </w:p>
+</w:hdr>
+</file>
+
+<file path=word/header2.xml><?xml version="1.0" encoding="utf-8"?>
+<w:hdr xmlns:wpc="http://schemas.microsoft.com/office/word/2010/wordprocessingCanvas" xmlns:mo="http://schemas.microsoft.com/office/mac/office/2008/main" xmlns:mc="http://schemas.openxmlformats.org/markup-compatibility/2006" xmlns:mv="urn:schemas-microsoft-com:mac:vml" xmlns:o="urn:schemas-microsoft-com:office:office" xmlns:r="http://schemas.openxmlformats.org/officeDocument/2006/relationships" xmlns:m="http://schemas.openxmlformats.org/officeDocument/2006/math" xmlns:v="urn:schemas-microsoft-com:vml" xmlns:wp14="http://schemas.microsoft.com/office/word/2010/wordprocessingDrawing" xmlns:wp="http://schemas.openxmlformats.org/drawingml/2006/wordprocessingDrawing" xmlns:w10="urn:schemas-microsoft-com:office:word" xmlns:w="http://schemas.openxmlformats.org/wordprocessingml/2006/main" xmlns:w14="http://schemas.microsoft.com/office/word/2010/wordml" xmlns:wpg="http://schemas.microsoft.com/office/word/2010/wordprocessingGroup" xmlns:wpi="http://schemas.microsoft.com/office/word/2010/wordprocessingInk" xmlns:wne="http://schemas.microsoft.com/office/word/2006/wordml" xmlns:wps="http://schemas.microsoft.com/office/word/2010/wordprocessingShape" mc:Ignorable="w14 wp14">
+  <w:p>
+    <w:pPr>
+      <w:pStyle w:val="Header"/>
+    </w:pPr>
+    <w:r>
+      <w:ptab w:relativeTo="margin" w:alignment="center" w:leader="none"/>
+    </w:r>
+    <w:r>
+      <w:ptab w:relativeTo="margin" w:alignment="right" w:leader="none"/>
+    </w:r>
+    <w:r>
+      <w:t xml:space="preserve">Resume: </w:t>
+    </w:r>
+    <w:r>
+      <w:t>Nathan Brenner</w:t>
+    </w:r>
+  </w:p>
+  <w:p>
+    <w:pPr>
+      <w:pStyle w:val="Header"/>
+    </w:pPr>
+  </w:p>
+</w:hdr>
 </file>
 
 <file path=word/numbering.xml><?xml version="1.0" encoding="utf-8"?>
@@ -4506,7 +4616,6 @@
     <w:basedOn w:val="Normal"/>
     <w:link w:val="HeaderChar"/>
     <w:uiPriority w:val="99"/>
-    <w:semiHidden/>
     <w:unhideWhenUsed/>
     <w:rsid w:val="00910CBB"/>
     <w:pPr>
@@ -4522,7 +4631,6 @@
     <w:basedOn w:val="DefaultParagraphFont"/>
     <w:link w:val="Header"/>
     <w:uiPriority w:val="99"/>
-    <w:semiHidden/>
     <w:rsid w:val="00910CBB"/>
   </w:style>
   <w:style w:type="paragraph" w:styleId="Footer">
@@ -5006,7 +5114,6 @@
     <w:basedOn w:val="Normal"/>
     <w:link w:val="HeaderChar"/>
     <w:uiPriority w:val="99"/>
-    <w:semiHidden/>
     <w:unhideWhenUsed/>
     <w:rsid w:val="00910CBB"/>
     <w:pPr>
@@ -5022,7 +5129,6 @@
     <w:basedOn w:val="DefaultParagraphFont"/>
     <w:link w:val="Header"/>
     <w:uiPriority w:val="99"/>
-    <w:semiHidden/>
     <w:rsid w:val="00910CBB"/>
   </w:style>
   <w:style w:type="paragraph" w:styleId="Footer">
@@ -6824,6 +6930,84 @@
         </w:p>
       </w:docPartBody>
     </w:docPart>
+    <w:docPart>
+      <w:docPartPr>
+        <w:name w:val="B840A5ACD6DAF24BB3D38495AFCABA8C"/>
+        <w:category>
+          <w:name w:val="General"/>
+          <w:gallery w:val="placeholder"/>
+        </w:category>
+        <w:types>
+          <w:type w:val="bbPlcHdr"/>
+        </w:types>
+        <w:behaviors>
+          <w:behavior w:val="content"/>
+        </w:behaviors>
+        <w:guid w:val="{0B2480AD-C065-DE48-9349-7BC054EFF712}"/>
+      </w:docPartPr>
+      <w:docPartBody>
+        <w:p>
+          <w:pPr>
+            <w:pStyle w:val="B840A5ACD6DAF24BB3D38495AFCABA8C"/>
+          </w:pPr>
+          <w:r>
+            <w:t>[Type text]</w:t>
+          </w:r>
+        </w:p>
+      </w:docPartBody>
+    </w:docPart>
+    <w:docPart>
+      <w:docPartPr>
+        <w:name w:val="08948B30B888344DBF048EC4C4E912C6"/>
+        <w:category>
+          <w:name w:val="General"/>
+          <w:gallery w:val="placeholder"/>
+        </w:category>
+        <w:types>
+          <w:type w:val="bbPlcHdr"/>
+        </w:types>
+        <w:behaviors>
+          <w:behavior w:val="content"/>
+        </w:behaviors>
+        <w:guid w:val="{0746185A-1163-DD45-A34C-E5EBFB2A624D}"/>
+      </w:docPartPr>
+      <w:docPartBody>
+        <w:p>
+          <w:pPr>
+            <w:pStyle w:val="08948B30B888344DBF048EC4C4E912C6"/>
+          </w:pPr>
+          <w:r>
+            <w:t>[Type text]</w:t>
+          </w:r>
+        </w:p>
+      </w:docPartBody>
+    </w:docPart>
+    <w:docPart>
+      <w:docPartPr>
+        <w:name w:val="ADBEB25ADD564C498A681ED9271B7A18"/>
+        <w:category>
+          <w:name w:val="General"/>
+          <w:gallery w:val="placeholder"/>
+        </w:category>
+        <w:types>
+          <w:type w:val="bbPlcHdr"/>
+        </w:types>
+        <w:behaviors>
+          <w:behavior w:val="content"/>
+        </w:behaviors>
+        <w:guid w:val="{BF35827D-5EF0-CA4E-8DB8-7FF59CD960D3}"/>
+      </w:docPartPr>
+      <w:docPartBody>
+        <w:p>
+          <w:pPr>
+            <w:pStyle w:val="ADBEB25ADD564C498A681ED9271B7A18"/>
+          </w:pPr>
+          <w:r>
+            <w:t>[Type text]</w:t>
+          </w:r>
+        </w:p>
+      </w:docPartBody>
+    </w:docPart>
   </w:docParts>
 </w:glossaryDocument>
 </file>
@@ -6842,14 +7026,14 @@
     <w:charset w:val="00"/>
     <w:family w:val="auto"/>
     <w:pitch w:val="variable"/>
-    <w:sig w:usb0="E0002AFF" w:usb1="C0007841" w:usb2="00000009" w:usb3="00000000" w:csb0="000001FF" w:csb1="00000000"/>
+    <w:sig w:usb0="00000003" w:usb1="00000000" w:usb2="00000000" w:usb3="00000000" w:csb0="00000001" w:csb1="00000000"/>
   </w:font>
   <w:font w:name="Courier New">
     <w:panose1 w:val="02070309020205020404"/>
     <w:charset w:val="00"/>
     <w:family w:val="auto"/>
     <w:pitch w:val="variable"/>
-    <w:sig w:usb0="E0002AFF" w:usb1="C0007843" w:usb2="00000009" w:usb3="00000000" w:csb0="000001FF" w:csb1="00000000"/>
+    <w:sig w:usb0="00000003" w:usb1="00000000" w:usb2="00000000" w:usb3="00000000" w:csb0="00000001" w:csb1="00000000"/>
   </w:font>
   <w:font w:name="Wingdings">
     <w:panose1 w:val="05000000000000000000"/>
@@ -6894,15 +7078,19 @@
     <w:sig w:usb0="E0002AFF" w:usb1="C0007843" w:usb2="00000009" w:usb3="00000000" w:csb0="000001FF" w:csb1="00000000"/>
   </w:font>
   <w:font w:name="ＭＳ ゴシック">
-    <w:charset w:val="4E"/>
-    <w:family w:val="auto"/>
-    <w:pitch w:val="variable"/>
+    <w:panose1 w:val="00000000000000000000"/>
+    <w:charset w:val="80"/>
+    <w:family w:val="modern"/>
+    <w:notTrueType/>
+    <w:pitch w:val="fixed"/>
     <w:sig w:usb0="00000001" w:usb1="08070000" w:usb2="00000010" w:usb3="00000000" w:csb0="00020000" w:csb1="00000000"/>
   </w:font>
   <w:font w:name="ＭＳ 明朝">
-    <w:charset w:val="4E"/>
-    <w:family w:val="auto"/>
-    <w:pitch w:val="variable"/>
+    <w:panose1 w:val="00000000000000000000"/>
+    <w:charset w:val="80"/>
+    <w:family w:val="roman"/>
+    <w:notTrueType/>
+    <w:pitch w:val="fixed"/>
     <w:sig w:usb0="00000001" w:usb1="08070000" w:usb2="00000010" w:usb3="00000000" w:csb0="00020000" w:csb1="00000000"/>
   </w:font>
 </w:fonts>
@@ -6927,6 +7115,7 @@
     <w:rsid w:val="007316C9"/>
     <w:rsid w:val="00A02A95"/>
     <w:rsid w:val="00D553FC"/>
+    <w:rsid w:val="00DC32C6"/>
     <w:rsid w:val="00F05F66"/>
     <w:rsid w:val="00FD36A3"/>
     <w:rsid w:val="00FF1491"/>
@@ -7731,6 +7920,30 @@
     <w:name w:val="9572754998B22B40B1C43A3A652AC6C1"/>
     <w:rsid w:val="00A02A95"/>
   </w:style>
+  <w:style w:type="paragraph" w:customStyle="1" w:styleId="B840A5ACD6DAF24BB3D38495AFCABA8C">
+    <w:name w:val="B840A5ACD6DAF24BB3D38495AFCABA8C"/>
+    <w:rsid w:val="00DC32C6"/>
+  </w:style>
+  <w:style w:type="paragraph" w:customStyle="1" w:styleId="08948B30B888344DBF048EC4C4E912C6">
+    <w:name w:val="08948B30B888344DBF048EC4C4E912C6"/>
+    <w:rsid w:val="00DC32C6"/>
+  </w:style>
+  <w:style w:type="paragraph" w:customStyle="1" w:styleId="ADBEB25ADD564C498A681ED9271B7A18">
+    <w:name w:val="ADBEB25ADD564C498A681ED9271B7A18"/>
+    <w:rsid w:val="00DC32C6"/>
+  </w:style>
+  <w:style w:type="paragraph" w:customStyle="1" w:styleId="5F2F5A66365BBC4687A4DCF82ED6792B">
+    <w:name w:val="5F2F5A66365BBC4687A4DCF82ED6792B"/>
+    <w:rsid w:val="00DC32C6"/>
+  </w:style>
+  <w:style w:type="paragraph" w:customStyle="1" w:styleId="301F5CC5DFC9DA4BB0AFD06D2303B5B1">
+    <w:name w:val="301F5CC5DFC9DA4BB0AFD06D2303B5B1"/>
+    <w:rsid w:val="00DC32C6"/>
+  </w:style>
+  <w:style w:type="paragraph" w:customStyle="1" w:styleId="57DA2BD8135C284EB21B62EB69138292">
+    <w:name w:val="57DA2BD8135C284EB21B62EB69138292"/>
+    <w:rsid w:val="00DC32C6"/>
+  </w:style>
 </w:styles>
 </file>
 
@@ -8511,6 +8724,30 @@
   <w:style w:type="paragraph" w:customStyle="1" w:styleId="9572754998B22B40B1C43A3A652AC6C1">
     <w:name w:val="9572754998B22B40B1C43A3A652AC6C1"/>
     <w:rsid w:val="00A02A95"/>
+  </w:style>
+  <w:style w:type="paragraph" w:customStyle="1" w:styleId="B840A5ACD6DAF24BB3D38495AFCABA8C">
+    <w:name w:val="B840A5ACD6DAF24BB3D38495AFCABA8C"/>
+    <w:rsid w:val="00DC32C6"/>
+  </w:style>
+  <w:style w:type="paragraph" w:customStyle="1" w:styleId="08948B30B888344DBF048EC4C4E912C6">
+    <w:name w:val="08948B30B888344DBF048EC4C4E912C6"/>
+    <w:rsid w:val="00DC32C6"/>
+  </w:style>
+  <w:style w:type="paragraph" w:customStyle="1" w:styleId="ADBEB25ADD564C498A681ED9271B7A18">
+    <w:name w:val="ADBEB25ADD564C498A681ED9271B7A18"/>
+    <w:rsid w:val="00DC32C6"/>
+  </w:style>
+  <w:style w:type="paragraph" w:customStyle="1" w:styleId="5F2F5A66365BBC4687A4DCF82ED6792B">
+    <w:name w:val="5F2F5A66365BBC4687A4DCF82ED6792B"/>
+    <w:rsid w:val="00DC32C6"/>
+  </w:style>
+  <w:style w:type="paragraph" w:customStyle="1" w:styleId="301F5CC5DFC9DA4BB0AFD06D2303B5B1">
+    <w:name w:val="301F5CC5DFC9DA4BB0AFD06D2303B5B1"/>
+    <w:rsid w:val="00DC32C6"/>
+  </w:style>
+  <w:style w:type="paragraph" w:customStyle="1" w:styleId="57DA2BD8135C284EB21B62EB69138292">
+    <w:name w:val="57DA2BD8135C284EB21B62EB69138292"/>
+    <w:rsid w:val="00DC32C6"/>
   </w:style>
 </w:styles>
 </file>
@@ -9992,6 +10229,10 @@
 </ct:contentTypeSchema>
 </file>
 
+<file path=customXml/item4.xml><?xml version="1.0" encoding="utf-8"?>
+<b:Sources xmlns:b="http://schemas.openxmlformats.org/officeDocument/2006/bibliography" xmlns="http://schemas.openxmlformats.org/officeDocument/2006/bibliography" SelectedStyle="/APA.XSL" StyleName="APA"/>
+</file>
+
 <file path=customXml/itemProps1.xml><?xml version="1.0" encoding="utf-8"?>
 <ds:datastoreItem xmlns:ds="http://schemas.openxmlformats.org/officeDocument/2006/customXml" ds:itemID="{DCF9A99F-18DC-4A1C-8BE6-5251DAD9C088}">
   <ds:schemaRefs>
@@ -10026,4 +10267,12 @@
     <ds:schemaRef ds:uri="http://schemas.microsoft.com/internal/obd"/>
   </ds:schemaRefs>
 </ds:datastoreItem>
+</file>
+
+<file path=customXml/itemProps4.xml><?xml version="1.0" encoding="utf-8"?>
+<ds:datastoreItem xmlns:ds="http://schemas.openxmlformats.org/officeDocument/2006/customXml" ds:itemID="{6DC16053-7135-AC4D-ABA0-958C0D0F203F}">
+  <ds:schemaRefs>
+    <ds:schemaRef ds:uri="http://schemas.openxmlformats.org/officeDocument/2006/bibliography"/>
+  </ds:schemaRefs>
+</ds:datastoreItem>
 </file>
</xml_diff>

<commit_message>
Updated resume for another round of job hunting
</commit_message>
<xml_diff>
--- a/_site/resume2015.docx
+++ b/_site/resume2015.docx
@@ -5,7 +5,7 @@
     <w:tbl>
       <w:tblPr>
         <w:tblStyle w:val="TableGrid"/>
-        <w:tblW w:w="5508" w:type="pct"/>
+        <w:tblW w:w="5637" w:type="pct"/>
         <w:tblBorders>
           <w:top w:val="none" w:sz="0" w:space="0" w:color="auto"/>
           <w:left w:val="none" w:sz="0" w:space="0" w:color="auto"/>
@@ -25,18 +25,21 @@
       </w:tblPr>
       <w:tblGrid>
         <w:gridCol w:w="1842"/>
-        <w:gridCol w:w="3023"/>
-        <w:gridCol w:w="5426"/>
-        <w:gridCol w:w="273"/>
+        <w:gridCol w:w="3017"/>
+        <w:gridCol w:w="5607"/>
+        <w:gridCol w:w="95"/>
+        <w:gridCol w:w="251"/>
       </w:tblGrid>
       <w:tr>
         <w:trPr>
+          <w:gridAfter w:val="2"/>
+          <w:wAfter w:w="160" w:type="pct"/>
           <w:trHeight w:val="413"/>
         </w:trPr>
         <w:tc>
           <w:tcPr>
-            <w:tcW w:w="5000" w:type="pct"/>
-            <w:gridSpan w:val="4"/>
+            <w:tcW w:w="4840" w:type="pct"/>
+            <w:gridSpan w:val="3"/>
             <w:shd w:val="clear" w:color="auto" w:fill="auto"/>
             <w:vAlign w:val="bottom"/>
           </w:tcPr>
@@ -51,7 +54,6 @@
                   <w:docPart w:val="2C5EF0A1F4C8E5489B75E6B564CE978F"/>
                 </w:placeholder>
               </w:sdtPr>
-              <w:sdtEndPr/>
               <w:sdtContent>
                 <w:r>
                   <w:t>Nathan Brenner</w:t>
@@ -63,11 +65,13 @@
       </w:tr>
       <w:tr>
         <w:trPr>
+          <w:gridAfter w:val="2"/>
+          <w:wAfter w:w="160" w:type="pct"/>
           <w:trHeight w:val="618"/>
         </w:trPr>
         <w:tc>
           <w:tcPr>
-            <w:tcW w:w="2303" w:type="pct"/>
+            <w:tcW w:w="2247" w:type="pct"/>
             <w:gridSpan w:val="2"/>
             <w:shd w:val="clear" w:color="auto" w:fill="auto"/>
             <w:vAlign w:val="bottom"/>
@@ -80,8 +84,7 @@
         </w:tc>
         <w:tc>
           <w:tcPr>
-            <w:tcW w:w="2697" w:type="pct"/>
-            <w:gridSpan w:val="2"/>
+            <w:tcW w:w="2592" w:type="pct"/>
             <w:shd w:val="clear" w:color="auto" w:fill="auto"/>
             <w:vAlign w:val="bottom"/>
           </w:tcPr>
@@ -97,7 +100,6 @@
                   <w:docPart w:val="AB33F3EB4144F74F8E66CB990BA8B7E3"/>
                 </w:placeholder>
               </w:sdtPr>
-              <w:sdtEndPr/>
               <w:sdtContent>
                 <w:r>
                   <w:t xml:space="preserve">Email: </w:t>
@@ -129,7 +131,6 @@
                     <w:docPart w:val="25D6B6A47D4CF5429F5FCAA0001E86FC"/>
                   </w:placeholder>
                 </w:sdtPr>
-                <w:sdtEndPr/>
                 <w:sdtContent>
                   <w:p>
                     <w:pPr>
@@ -167,12 +168,14 @@
       </w:tr>
       <w:tr>
         <w:trPr>
+          <w:gridAfter w:val="2"/>
+          <w:wAfter w:w="160" w:type="pct"/>
           <w:trHeight w:val="224"/>
         </w:trPr>
         <w:tc>
           <w:tcPr>
-            <w:tcW w:w="5000" w:type="pct"/>
-            <w:gridSpan w:val="4"/>
+            <w:tcW w:w="4840" w:type="pct"/>
+            <w:gridSpan w:val="3"/>
             <w:shd w:val="clear" w:color="auto" w:fill="auto"/>
           </w:tcPr>
           <w:p/>
@@ -180,11 +183,13 @@
       </w:tr>
       <w:tr>
         <w:trPr>
+          <w:gridAfter w:val="2"/>
+          <w:wAfter w:w="160" w:type="pct"/>
           <w:trHeight w:val="549"/>
         </w:trPr>
         <w:tc>
           <w:tcPr>
-            <w:tcW w:w="872" w:type="pct"/>
+            <w:tcW w:w="852" w:type="pct"/>
             <w:vMerge w:val="restart"/>
             <w:tcBorders>
               <w:top w:val="single" w:sz="4" w:space="0" w:color="F2F2F2" w:themeColor="background1" w:themeShade="F2"/>
@@ -204,7 +209,6 @@
                 </w:placeholder>
                 <w:showingPlcHdr/>
               </w:sdtPr>
-              <w:sdtEndPr/>
               <w:sdtContent>
                 <w:r>
                   <w:t>Professional Profile</w:t>
@@ -215,8 +219,8 @@
         </w:tc>
         <w:tc>
           <w:tcPr>
-            <w:tcW w:w="4128" w:type="pct"/>
-            <w:gridSpan w:val="3"/>
+            <w:tcW w:w="3988" w:type="pct"/>
+            <w:gridSpan w:val="2"/>
             <w:tcBorders>
               <w:top w:val="single" w:sz="4" w:space="0" w:color="F2F2F2" w:themeColor="background1" w:themeShade="F2"/>
               <w:left w:val="single" w:sz="4" w:space="0" w:color="F2F2F2" w:themeColor="background1" w:themeShade="F2"/>
@@ -225,6 +229,7 @@
           </w:tcPr>
           <w:p>
             <w:pPr>
+              <w:ind w:right="516"/>
               <w:rPr>
                 <w:color w:val="404040" w:themeColor="text1" w:themeTint="BF"/>
               </w:rPr>
@@ -254,7 +259,6 @@
                       <w:docPart w:val="CA37F5A2AEBC464C8D4E9FAC07A2303C"/>
                     </w:placeholder>
                   </w:sdtPr>
-                  <w:sdtEndPr/>
                   <w:sdtContent>
                     <w:r>
                       <w:t>Looking for work as a front end or full stack JavaScript developer on salary or contract status, remotely or near the Portland, Oregon area.</w:t>
@@ -272,7 +276,7 @@
         </w:trPr>
         <w:tc>
           <w:tcPr>
-            <w:tcW w:w="872" w:type="pct"/>
+            <w:tcW w:w="852" w:type="pct"/>
             <w:vMerge/>
             <w:tcBorders>
               <w:bottom w:val="single" w:sz="4" w:space="0" w:color="F2F2F2" w:themeColor="background1" w:themeShade="F2"/>
@@ -288,8 +292,8 @@
         </w:tc>
         <w:tc>
           <w:tcPr>
-            <w:tcW w:w="3999" w:type="pct"/>
-            <w:gridSpan w:val="2"/>
+            <w:tcW w:w="4032" w:type="pct"/>
+            <w:gridSpan w:val="3"/>
             <w:tcBorders>
               <w:top w:val="single" w:sz="4" w:space="0" w:color="F2F2F2" w:themeColor="background1" w:themeShade="F2"/>
               <w:left w:val="single" w:sz="4" w:space="0" w:color="F2F2F2" w:themeColor="background1" w:themeShade="F2"/>
@@ -303,14 +307,17 @@
                 <w:docPart w:val="938A1B08D4B47F40916FAE01972F03F2"/>
               </w:placeholder>
             </w:sdtPr>
-            <w:sdtEndPr/>
             <w:sdtContent>
               <w:p>
                 <w:pPr>
                   <w:pStyle w:val="BulletedList"/>
+                  <w:ind w:right="521"/>
                 </w:pPr>
                 <w:r>
-                  <w:t>Front-end: html 5, css 3, sass, gulp.js, backbone.js</w:t>
+                  <w:t>Front-end: html5, css</w:t>
+                </w:r>
+                <w:r>
+                  <w:t>3, sass, gulp.js, backbone.js</w:t>
                 </w:r>
                 <w:r>
                   <w:t>, angular.js</w:t>
@@ -330,19 +337,37 @@
                 <w:r>
                   <w:t>bootstrap, foundation, mobile first/responsive web design, jQuery, underscrore.js</w:t>
                 </w:r>
+                <w:r>
+                  <w:t>, responsive email design, photoshop</w:t>
+                </w:r>
               </w:p>
               <w:p>
                 <w:pPr>
                   <w:pStyle w:val="BulletedList"/>
+                  <w:ind w:right="521"/>
                 </w:pPr>
                 <w:r>
-                  <w:t>server: node.js, npm, express.js</w:t>
+                  <w:t>server: node.js</w:t>
+                </w:r>
+                <w:r>
+                  <w:t>, express.js</w:t>
                 </w:r>
                 <w:r>
                   <w:t>, hapi.js</w:t>
                 </w:r>
                 <w:r>
                   <w:t>, jade, json</w:t>
+                </w:r>
+                <w:r>
+                  <w:t xml:space="preserve">, mongoose, body-parser, </w:t>
+                </w:r>
+                <w:r>
+                  <w:t>command-line-args</w:t>
+                </w:r>
+                <w:bookmarkStart w:id="0" w:name="_GoBack"/>
+                <w:bookmarkEnd w:id="0"/>
+                <w:r>
+                  <w:t>, lite-server</w:t>
                 </w:r>
               </w:p>
               <w:p>
@@ -356,7 +381,10 @@
                   <w:t xml:space="preserve">sequelize.js, </w:t>
                 </w:r>
                 <w:r>
-                  <w:t>knex.js, mongoDB, orchestrate.io, third-party api’s</w:t>
+                  <w:t>knex.js, M</w:t>
+                </w:r>
+                <w:r>
+                  <w:t>ongoDB, orchestrate.io, third-party api’s</w:t>
                 </w:r>
               </w:p>
               <w:p>
@@ -368,6 +396,9 @@
                 </w:r>
                 <w:r>
                   <w:t>, asana</w:t>
+                </w:r>
+                <w:r>
+                  <w:t>, Jira</w:t>
                 </w:r>
               </w:p>
               <w:p>
@@ -382,6 +413,9 @@
                 </w:r>
                 <w:r>
                   <w:t>, karma</w:t>
+                </w:r>
+                <w:r>
+                  <w:t>, litmus</w:t>
                 </w:r>
               </w:p>
               <w:p>
@@ -407,7 +441,7 @@
         </w:tc>
         <w:tc>
           <w:tcPr>
-            <w:tcW w:w="129" w:type="pct"/>
+            <w:tcW w:w="116" w:type="pct"/>
             <w:tcBorders>
               <w:top w:val="single" w:sz="4" w:space="0" w:color="F2F2F2" w:themeColor="background1" w:themeShade="F2"/>
               <w:left w:val="single" w:sz="4" w:space="0" w:color="F2F2F2" w:themeColor="background1" w:themeShade="F2"/>
@@ -427,11 +461,13 @@
       </w:tr>
       <w:tr>
         <w:trPr>
+          <w:gridAfter w:val="2"/>
+          <w:wAfter w:w="160" w:type="pct"/>
           <w:trHeight w:val="274"/>
         </w:trPr>
         <w:tc>
           <w:tcPr>
-            <w:tcW w:w="872" w:type="pct"/>
+            <w:tcW w:w="852" w:type="pct"/>
             <w:tcBorders>
               <w:top w:val="single" w:sz="4" w:space="0" w:color="F2F2F2" w:themeColor="background1" w:themeShade="F2"/>
               <w:bottom w:val="single" w:sz="4" w:space="0" w:color="F2F2F2" w:themeColor="background1" w:themeShade="F2"/>
@@ -445,8 +481,8 @@
         </w:tc>
         <w:tc>
           <w:tcPr>
-            <w:tcW w:w="4128" w:type="pct"/>
-            <w:gridSpan w:val="3"/>
+            <w:tcW w:w="3988" w:type="pct"/>
+            <w:gridSpan w:val="2"/>
             <w:tcBorders>
               <w:top w:val="single" w:sz="4" w:space="0" w:color="F2F2F2" w:themeColor="background1" w:themeShade="F2"/>
               <w:bottom w:val="single" w:sz="4" w:space="0" w:color="F2F2F2" w:themeColor="background1" w:themeShade="F2"/>
@@ -464,6 +500,8 @@
       </w:tr>
       <w:tr>
         <w:trPr>
+          <w:gridAfter w:val="2"/>
+          <w:wAfter w:w="160" w:type="pct"/>
           <w:trHeight w:val="614"/>
         </w:trPr>
         <w:sdt>
@@ -473,11 +511,10 @@
               <w:docPart w:val="8EBBEAA500A4644293EE1A134951D83B"/>
             </w:placeholder>
           </w:sdtPr>
-          <w:sdtEndPr/>
           <w:sdtContent>
             <w:tc>
               <w:tcPr>
-                <w:tcW w:w="872" w:type="pct"/>
+                <w:tcW w:w="852" w:type="pct"/>
                 <w:tcBorders>
                   <w:top w:val="single" w:sz="4" w:space="0" w:color="F2F2F2" w:themeColor="background1" w:themeShade="F2"/>
                   <w:bottom w:val="single" w:sz="4" w:space="0" w:color="F2F2F2" w:themeColor="background1" w:themeShade="F2"/>
@@ -498,8 +535,8 @@
         </w:sdt>
         <w:tc>
           <w:tcPr>
-            <w:tcW w:w="4128" w:type="pct"/>
-            <w:gridSpan w:val="3"/>
+            <w:tcW w:w="3988" w:type="pct"/>
+            <w:gridSpan w:val="2"/>
             <w:tcBorders>
               <w:top w:val="single" w:sz="4" w:space="0" w:color="F2F2F2" w:themeColor="background1" w:themeShade="F2"/>
               <w:left w:val="single" w:sz="4" w:space="0" w:color="F2F2F2" w:themeColor="background1" w:themeShade="F2"/>
@@ -509,32 +546,26 @@
           <w:p>
             <w:pPr>
               <w:pStyle w:val="ContentBodyBold"/>
-            </w:pPr>
-          </w:p>
-          <w:p>
-            <w:pPr>
-              <w:pStyle w:val="ContentBodyBold"/>
               <w:rPr>
                 <w:rStyle w:val="ContentBodyChar"/>
               </w:rPr>
             </w:pPr>
             <w:sdt>
               <w:sdtPr>
-                <w:id w:val="-1546824603"/>
+                <w:id w:val="525059652"/>
                 <w:placeholder>
-                  <w:docPart w:val="15AC332870A29D4494939555C4E50182"/>
+                  <w:docPart w:val="B23BE95B43E76B4F8D16C65E19942661"/>
                 </w:placeholder>
-                <w:date w:fullDate="2016-02-01T00:00:00Z">
+                <w:date w:fullDate="2016-05-01T00:00:00Z">
                   <w:dateFormat w:val="MMMM d, yyyy"/>
                   <w:lid w:val="en-US"/>
                   <w:storeMappedDataAs w:val="dateTime"/>
                   <w:calendar w:val="gregorian"/>
                 </w:date>
               </w:sdtPr>
-              <w:sdtEndPr/>
               <w:sdtContent>
                 <w:r>
-                  <w:t>February 1, 2016</w:t>
+                  <w:t>May 1, 2016</w:t>
                 </w:r>
               </w:sdtContent>
             </w:sdt>
@@ -550,7 +581,7 @@
               <w:rPr>
                 <w:rStyle w:val="ContentBodyChar"/>
               </w:rPr>
-              <w:t>Web Developer, CMD Agency</w:t>
+              <w:t>TA, contractor, MongoDB for M101JS: MongoDB for Node.js Developers</w:t>
             </w:r>
           </w:p>
           <w:p>
@@ -576,37 +607,175 @@
               <w:rPr>
                 <w:rStyle w:val="ContentBodyChar"/>
               </w:rPr>
-              <w:t xml:space="preserve">I write </w:t>
+              <w:t>I provide teaching assistance for this online course by answering</w:t>
             </w:r>
             <w:r>
               <w:rPr>
                 <w:rStyle w:val="ContentBodyChar"/>
               </w:rPr>
-              <w:t xml:space="preserve">responsive </w:t>
+              <w:t xml:space="preserve"> student questions in the forum</w:t>
             </w:r>
             <w:r>
               <w:rPr>
                 <w:rStyle w:val="ContentBodyChar"/>
               </w:rPr>
-              <w:t>HTML emails for a variety of clients</w:t>
+              <w:t xml:space="preserve">, proof lectures, quizzes, homework and exam materials for errors. </w:t>
             </w:r>
+          </w:p>
+          <w:p>
+            <w:pPr>
+              <w:pStyle w:val="ListParagraph"/>
+              <w:ind w:left="335"/>
+              <w:rPr>
+                <w:color w:val="000000" w:themeColor="text1"/>
+                <w:sz w:val="20"/>
+              </w:rPr>
+            </w:pPr>
+          </w:p>
+          <w:p>
+            <w:pPr>
+              <w:pStyle w:val="ContentBodyBold"/>
+              <w:rPr>
+                <w:rStyle w:val="ContentBodyChar"/>
+              </w:rPr>
+            </w:pPr>
+            <w:sdt>
+              <w:sdtPr>
+                <w:id w:val="927626876"/>
+                <w:placeholder>
+                  <w:docPart w:val="1B3E18EAF8676B42996ADEE1C6FB15F0"/>
+                </w:placeholder>
+                <w:date>
+                  <w:dateFormat w:val="MMMM d, yyyy"/>
+                  <w:lid w:val="en-US"/>
+                  <w:storeMappedDataAs w:val="dateTime"/>
+                  <w:calendar w:val="gregorian"/>
+                </w:date>
+              </w:sdtPr>
+              <w:sdtContent>
+                <w:r>
+                  <w:t>February</w:t>
+                </w:r>
+                <w:r>
+                  <w:t xml:space="preserve"> </w:t>
+                </w:r>
+                <w:r>
+                  <w:t>2016</w:t>
+                </w:r>
+                <w:r>
+                  <w:t xml:space="preserve"> – </w:t>
+                </w:r>
+                <w:r>
+                  <w:t>May</w:t>
+                </w:r>
+                <w:r>
+                  <w:t xml:space="preserve"> </w:t>
+                </w:r>
+                <w:r>
+                  <w:t>2016</w:t>
+                </w:r>
+              </w:sdtContent>
+            </w:sdt>
+          </w:p>
+          <w:p>
+            <w:pPr>
+              <w:ind w:left="335"/>
+              <w:rPr>
+                <w:rStyle w:val="ContentBodyChar"/>
+              </w:rPr>
+            </w:pPr>
             <w:r>
               <w:rPr>
                 <w:rStyle w:val="ContentBodyChar"/>
               </w:rPr>
-              <w:t>, and occasionally inhouse projects that involve front end work like angular</w:t>
+              <w:t>Web Developer, CMD Agency</w:t>
             </w:r>
+          </w:p>
+          <w:p>
+            <w:pPr>
+              <w:rPr>
+                <w:rStyle w:val="ContentBodyChar"/>
+              </w:rPr>
+            </w:pPr>
+          </w:p>
+          <w:p>
+            <w:pPr>
+              <w:pStyle w:val="ListParagraph"/>
+              <w:numPr>
+                <w:ilvl w:val="0"/>
+                <w:numId w:val="6"/>
+              </w:numPr>
+              <w:spacing w:after="200" w:line="276" w:lineRule="auto"/>
+              <w:ind w:left="335" w:hanging="335"/>
+              <w:rPr>
+                <w:rStyle w:val="ContentBodyChar"/>
+              </w:rPr>
+            </w:pPr>
             <w:r>
               <w:rPr>
                 <w:rStyle w:val="ContentBodyChar"/>
               </w:rPr>
-              <w:t xml:space="preserve"> and php</w:t>
+              <w:t>I wrote responsive HTML emails for a variety of clients while collaborating with QA, designers, producers, and technical directors</w:t>
             </w:r>
+          </w:p>
+          <w:p>
+            <w:pPr>
+              <w:pStyle w:val="ListParagraph"/>
+              <w:numPr>
+                <w:ilvl w:val="0"/>
+                <w:numId w:val="6"/>
+              </w:numPr>
+              <w:spacing w:after="200" w:line="276" w:lineRule="auto"/>
+              <w:ind w:left="335" w:right="524" w:hanging="335"/>
+              <w:rPr>
+                <w:rStyle w:val="ContentBodyChar"/>
+              </w:rPr>
+            </w:pPr>
             <w:r>
               <w:rPr>
                 <w:rStyle w:val="ContentBodyChar"/>
               </w:rPr>
-              <w:t>.  I collaborate with QA, designers, producers, and technical directors</w:t>
+              <w:t xml:space="preserve">I refactored an internal form that is used to create Jira epics for the email development team.  The form was built with Angular 1.4.x and php, and prior to my involvement used a lot of jQuery, vanilla type validation, 1 controller per 5 views, 0 services, $scope, and angular ui-router.  My contributions included: A service for handling the data, a controller per view, controller as vm, angular form validation, and some angular ui-bootstrap directives in place of jQuery. </w:t>
+            </w:r>
+          </w:p>
+          <w:p>
+            <w:pPr>
+              <w:pStyle w:val="ListParagraph"/>
+              <w:numPr>
+                <w:ilvl w:val="0"/>
+                <w:numId w:val="6"/>
+              </w:numPr>
+              <w:spacing w:after="200" w:line="276" w:lineRule="auto"/>
+              <w:ind w:left="335" w:hanging="335"/>
+              <w:rPr>
+                <w:rStyle w:val="ContentBodyChar"/>
+              </w:rPr>
+            </w:pPr>
+            <w:r>
+              <w:rPr>
+                <w:rStyle w:val="ContentBodyChar"/>
+              </w:rPr>
+              <w:t>I initiated buiding a ui library of html/css of common components to html emails as a way to improve consistent code quality and reduce time to production.</w:t>
+            </w:r>
+          </w:p>
+          <w:p>
+            <w:pPr>
+              <w:pStyle w:val="ListParagraph"/>
+              <w:numPr>
+                <w:ilvl w:val="0"/>
+                <w:numId w:val="6"/>
+              </w:numPr>
+              <w:spacing w:after="200" w:line="276" w:lineRule="auto"/>
+              <w:ind w:left="335" w:right="614" w:hanging="335"/>
+              <w:rPr>
+                <w:rStyle w:val="ContentBodyChar"/>
+              </w:rPr>
+            </w:pPr>
+            <w:r>
+              <w:rPr>
+                <w:rStyle w:val="ContentBodyChar"/>
+              </w:rPr>
+              <w:t>I was hired on as a contractor through Aquent/Vitamin T and my contract was ended under good terms due to lack of work coming in for the email development team.</w:t>
             </w:r>
           </w:p>
           <w:p>
@@ -625,44 +794,12 @@
               <w:rPr>
                 <w:rStyle w:val="ContentBodyChar"/>
               </w:rPr>
-              <w:t>I initiated buiding a ui library of html/css of common components to html emails as a way to increase code quality and reduce time in production.</w:t>
-            </w:r>
-            <w:bookmarkStart w:id="0" w:name="_GoBack"/>
-            <w:bookmarkEnd w:id="0"/>
-          </w:p>
-          <w:p>
-            <w:pPr>
-              <w:pStyle w:val="ListParagraph"/>
-              <w:numPr>
-                <w:ilvl w:val="0"/>
-                <w:numId w:val="6"/>
-              </w:numPr>
-              <w:ind w:left="335" w:hanging="335"/>
-              <w:rPr>
-                <w:rStyle w:val="ContentBodyChar"/>
-              </w:rPr>
-            </w:pPr>
-            <w:r>
-              <w:rPr>
-                <w:rStyle w:val="ContentBodyChar"/>
-              </w:rPr>
-              <w:t>HTML, CSS, Jira, Photoshop</w:t>
-            </w:r>
-            <w:r>
-              <w:rPr>
-                <w:rStyle w:val="ContentBodyChar"/>
-              </w:rPr>
-              <w:t>, Litmus</w:t>
+              <w:t>HTML, CSS, Javascript, Angular, Jira, Jira REST Api, Photoshop, Litmus</w:t>
             </w:r>
           </w:p>
           <w:p>
             <w:pPr>
-              <w:pStyle w:val="ListParagraph"/>
-              <w:ind w:left="335"/>
-              <w:rPr>
-                <w:color w:val="000000" w:themeColor="text1"/>
-                <w:sz w:val="20"/>
-              </w:rPr>
+              <w:pStyle w:val="ContentBodyBold"/>
             </w:pPr>
           </w:p>
           <w:p>
@@ -685,7 +822,6 @@
                   <w:calendar w:val="gregorian"/>
                 </w:date>
               </w:sdtPr>
-              <w:sdtEndPr/>
               <w:sdtContent>
                 <w:r>
                   <w:t>October 2015 – July 2015</w:t>
@@ -721,7 +857,7 @@
                 <w:ilvl w:val="0"/>
                 <w:numId w:val="6"/>
               </w:numPr>
-              <w:ind w:left="335" w:hanging="335"/>
+              <w:ind w:left="335" w:right="614" w:hanging="335"/>
               <w:rPr>
                 <w:rStyle w:val="ContentBodyChar"/>
               </w:rPr>
@@ -736,7 +872,19 @@
               <w:rPr>
                 <w:rStyle w:val="ContentBodyChar"/>
               </w:rPr>
-              <w:t xml:space="preserve">he product is a cross platform app built with Ionic.  I've been writing Angular controllers, services, views, and </w:t>
+              <w:t xml:space="preserve">he product is a cross platform app built with Ionic.  </w:t>
+            </w:r>
+            <w:r>
+              <w:rPr>
+                <w:rStyle w:val="ContentBodyChar"/>
+              </w:rPr>
+              <w:t>I wrote</w:t>
+            </w:r>
+            <w:r>
+              <w:rPr>
+                <w:rStyle w:val="ContentBodyChar"/>
+              </w:rPr>
+              <w:t xml:space="preserve"> Angular controllers, services, views, and </w:t>
             </w:r>
             <w:r>
               <w:rPr>
@@ -788,7 +936,6 @@
                   <w:calendar w:val="gregorian"/>
                 </w:date>
               </w:sdtPr>
-              <w:sdtEndPr/>
               <w:sdtContent>
                 <w:r>
                   <w:t>January 2015 – July 2015</w:t>
@@ -813,11 +960,6 @@
                   <w:docPart w:val="16294B7139C9414EAB9D6B65E223001B"/>
                 </w:placeholder>
               </w:sdtPr>
-              <w:sdtEndPr>
-                <w:rPr>
-                  <w:rStyle w:val="ContentBodyChar"/>
-                </w:rPr>
-              </w:sdtEndPr>
               <w:sdtContent>
                 <w:r>
                   <w:rPr>
@@ -844,11 +986,6 @@
                   <w:docPart w:val="3C96B5A887EE284DBE1EA58BBAF3172E"/>
                 </w:placeholder>
               </w:sdtPr>
-              <w:sdtEndPr>
-                <w:rPr>
-                  <w:rStyle w:val="ContentBodyChar"/>
-                </w:rPr>
-              </w:sdtEndPr>
               <w:sdtContent>
                 <w:r>
                   <w:rPr>
@@ -875,11 +1012,6 @@
                   <w:docPart w:val="30306E4EEC853947AC2255006D898A98"/>
                 </w:placeholder>
               </w:sdtPr>
-              <w:sdtEndPr>
-                <w:rPr>
-                  <w:rStyle w:val="ContentBodyChar"/>
-                </w:rPr>
-              </w:sdtEndPr>
               <w:sdtContent>
                 <w:r>
                   <w:rPr>
@@ -910,7 +1042,7 @@
                 <w:ilvl w:val="0"/>
                 <w:numId w:val="6"/>
               </w:numPr>
-              <w:ind w:left="335" w:hanging="335"/>
+              <w:ind w:left="335" w:right="614" w:hanging="335"/>
               <w:rPr>
                 <w:rStyle w:val="ContentBodyChar"/>
               </w:rPr>
@@ -929,7 +1061,7 @@
                 <w:ilvl w:val="0"/>
                 <w:numId w:val="6"/>
               </w:numPr>
-              <w:ind w:left="335" w:hanging="335"/>
+              <w:ind w:left="335" w:right="614" w:hanging="335"/>
               <w:rPr>
                 <w:rStyle w:val="ContentBodyChar"/>
               </w:rPr>
@@ -1008,7 +1140,6 @@
                   <w:calendar w:val="gregorian"/>
                 </w:date>
               </w:sdtPr>
-              <w:sdtEndPr/>
               <w:sdtContent>
                 <w:r>
                   <w:t>August 2014 – October 2014</w:t>
@@ -1033,11 +1164,6 @@
                   <w:docPart w:val="E869C71B6950CE4D879546FE29A0573D"/>
                 </w:placeholder>
               </w:sdtPr>
-              <w:sdtEndPr>
-                <w:rPr>
-                  <w:rStyle w:val="ContentBodyChar"/>
-                </w:rPr>
-              </w:sdtEndPr>
               <w:sdtContent>
                 <w:r>
                   <w:rPr>
@@ -1063,11 +1189,6 @@
                   <w:docPart w:val="99C1BD854B47EE4AB7439E5744D44D2E"/>
                 </w:placeholder>
               </w:sdtPr>
-              <w:sdtEndPr>
-                <w:rPr>
-                  <w:rStyle w:val="ContentBodyChar"/>
-                </w:rPr>
-              </w:sdtEndPr>
               <w:sdtContent>
                 <w:r>
                   <w:rPr>
@@ -1094,11 +1215,6 @@
                   <w:docPart w:val="0D8EB67CCA435C45A5721956A027937B"/>
                 </w:placeholder>
               </w:sdtPr>
-              <w:sdtEndPr>
-                <w:rPr>
-                  <w:rStyle w:val="ContentBodyChar"/>
-                </w:rPr>
-              </w:sdtEndPr>
               <w:sdtContent>
                 <w:r>
                   <w:rPr>
@@ -1239,7 +1355,6 @@
                   <w:calendar w:val="gregorian"/>
                 </w:date>
               </w:sdtPr>
-              <w:sdtEndPr/>
               <w:sdtContent>
                 <w:r>
                   <w:t>August 2012 – June 2013</w:t>
@@ -1264,11 +1379,6 @@
                   <w:docPart w:val="448F38CCEE9DF644AC162A312106AF6B"/>
                 </w:placeholder>
               </w:sdtPr>
-              <w:sdtEndPr>
-                <w:rPr>
-                  <w:rStyle w:val="ContentBodyChar"/>
-                </w:rPr>
-              </w:sdtEndPr>
               <w:sdtContent>
                 <w:r>
                   <w:rPr>
@@ -1295,11 +1405,6 @@
                   <w:docPart w:val="A1451CEEA21468428B8BABC96E68E458"/>
                 </w:placeholder>
               </w:sdtPr>
-              <w:sdtEndPr>
-                <w:rPr>
-                  <w:rStyle w:val="ContentBodyChar"/>
-                </w:rPr>
-              </w:sdtEndPr>
               <w:sdtContent>
                 <w:r>
                   <w:rPr>
@@ -1326,11 +1431,6 @@
                   <w:docPart w:val="1F261DA9D2627D4B80330E05077C70A9"/>
                 </w:placeholder>
               </w:sdtPr>
-              <w:sdtEndPr>
-                <w:rPr>
-                  <w:rStyle w:val="ContentBodyChar"/>
-                </w:rPr>
-              </w:sdtEndPr>
               <w:sdtContent>
                 <w:r>
                   <w:rPr>
@@ -1404,7 +1504,6 @@
                   <w:calendar w:val="gregorian"/>
                 </w:date>
               </w:sdtPr>
-              <w:sdtEndPr/>
               <w:sdtContent>
                 <w:r>
                   <w:t>August 2009 – June 2012</w:t>
@@ -1429,11 +1528,6 @@
                   <w:docPart w:val="F9D15688AB38CC439194D92A4E765555"/>
                 </w:placeholder>
               </w:sdtPr>
-              <w:sdtEndPr>
-                <w:rPr>
-                  <w:rStyle w:val="ContentBodyChar"/>
-                </w:rPr>
-              </w:sdtEndPr>
               <w:sdtContent>
                 <w:r>
                   <w:rPr>
@@ -1460,11 +1554,6 @@
                   <w:docPart w:val="BBC8AB66B0A2BC4DA43B0CFDCAB44844"/>
                 </w:placeholder>
               </w:sdtPr>
-              <w:sdtEndPr>
-                <w:rPr>
-                  <w:rStyle w:val="ContentBodyChar"/>
-                </w:rPr>
-              </w:sdtEndPr>
               <w:sdtContent>
                 <w:r>
                   <w:rPr>
@@ -1491,11 +1580,6 @@
                   <w:docPart w:val="BCCE794657361B46A8BE9C000AFA3B9E"/>
                 </w:placeholder>
               </w:sdtPr>
-              <w:sdtEndPr>
-                <w:rPr>
-                  <w:rStyle w:val="ContentBodyChar"/>
-                </w:rPr>
-              </w:sdtEndPr>
               <w:sdtContent>
                 <w:r>
                   <w:rPr>
@@ -1546,11 +1630,13 @@
       </w:tr>
       <w:tr>
         <w:trPr>
+          <w:gridAfter w:val="2"/>
+          <w:wAfter w:w="160" w:type="pct"/>
           <w:trHeight w:val="274"/>
         </w:trPr>
         <w:tc>
           <w:tcPr>
-            <w:tcW w:w="872" w:type="pct"/>
+            <w:tcW w:w="852" w:type="pct"/>
             <w:tcBorders>
               <w:top w:val="single" w:sz="4" w:space="0" w:color="F2F2F2" w:themeColor="background1" w:themeShade="F2"/>
               <w:bottom w:val="single" w:sz="4" w:space="0" w:color="F2F2F2" w:themeColor="background1" w:themeShade="F2"/>
@@ -1564,8 +1650,8 @@
         </w:tc>
         <w:tc>
           <w:tcPr>
-            <w:tcW w:w="4128" w:type="pct"/>
-            <w:gridSpan w:val="3"/>
+            <w:tcW w:w="3988" w:type="pct"/>
+            <w:gridSpan w:val="2"/>
             <w:tcBorders>
               <w:top w:val="single" w:sz="4" w:space="0" w:color="F2F2F2" w:themeColor="background1" w:themeShade="F2"/>
               <w:bottom w:val="single" w:sz="4" w:space="0" w:color="F2F2F2" w:themeColor="background1" w:themeShade="F2"/>
@@ -1583,6 +1669,8 @@
       </w:tr>
       <w:tr>
         <w:trPr>
+          <w:gridAfter w:val="2"/>
+          <w:wAfter w:w="160" w:type="pct"/>
           <w:trHeight w:val="985"/>
         </w:trPr>
         <w:sdt>
@@ -1592,11 +1680,10 @@
               <w:docPart w:val="E9A178BB936429479B2DCDB135DE3876"/>
             </w:placeholder>
           </w:sdtPr>
-          <w:sdtEndPr/>
           <w:sdtContent>
             <w:tc>
               <w:tcPr>
-                <w:tcW w:w="872" w:type="pct"/>
+                <w:tcW w:w="852" w:type="pct"/>
                 <w:tcBorders>
                   <w:top w:val="single" w:sz="4" w:space="0" w:color="F2F2F2" w:themeColor="background1" w:themeShade="F2"/>
                   <w:bottom w:val="single" w:sz="4" w:space="0" w:color="F2F2F2" w:themeColor="background1" w:themeShade="F2"/>
@@ -1617,8 +1704,8 @@
         </w:sdt>
         <w:tc>
           <w:tcPr>
-            <w:tcW w:w="4128" w:type="pct"/>
-            <w:gridSpan w:val="3"/>
+            <w:tcW w:w="3988" w:type="pct"/>
+            <w:gridSpan w:val="2"/>
             <w:tcBorders>
               <w:top w:val="single" w:sz="4" w:space="0" w:color="F2F2F2" w:themeColor="background1" w:themeShade="F2"/>
               <w:left w:val="single" w:sz="4" w:space="0" w:color="F2F2F2" w:themeColor="background1" w:themeShade="F2"/>
@@ -1635,12 +1722,110 @@
                 <w:docPart w:val="5734E834D17BE44988EC4E674BEF1F64"/>
               </w:placeholder>
             </w:sdtPr>
-            <w:sdtEndPr>
-              <w:rPr>
-                <w:rStyle w:val="ContentBodyChar"/>
-              </w:rPr>
-            </w:sdtEndPr>
             <w:sdtContent>
+              <w:sdt>
+                <w:sdtPr>
+                  <w:rPr>
+                    <w:rStyle w:val="ContentBodyChar"/>
+                  </w:rPr>
+                  <w:id w:val="1850666568"/>
+                  <w:placeholder>
+                    <w:docPart w:val="E69ADAF61D0CD6448866B1943CA97B12"/>
+                  </w:placeholder>
+                </w:sdtPr>
+                <w:sdtContent>
+                  <w:p>
+                    <w:pPr>
+                      <w:rPr>
+                        <w:rStyle w:val="ContentBodyChar"/>
+                      </w:rPr>
+                    </w:pPr>
+                    <w:r>
+                      <w:rPr>
+                        <w:rStyle w:val="ContentBodyChar"/>
+                      </w:rPr>
+                      <w:t xml:space="preserve">Multipage-form </w:t>
+                    </w:r>
+                    <w:hyperlink r:id="rId12" w:history="1">
+                      <w:r>
+                        <w:rPr>
+                          <w:rStyle w:val="Hyperlink"/>
+                        </w:rPr>
+                        <w:t>https://github.com/nathan-j-brenner/multipage-form</w:t>
+                      </w:r>
+                    </w:hyperlink>
+                  </w:p>
+                  <w:p>
+                    <w:pPr>
+                      <w:rPr>
+                        <w:color w:val="404040" w:themeColor="text1" w:themeTint="BF"/>
+                        <w:sz w:val="20"/>
+                      </w:rPr>
+                    </w:pPr>
+                  </w:p>
+                  <w:p>
+                    <w:pPr>
+                      <w:pStyle w:val="BulletedList"/>
+                      <w:numPr>
+                        <w:ilvl w:val="0"/>
+                        <w:numId w:val="0"/>
+                      </w:numPr>
+                      <w:ind w:left="360" w:right="614"/>
+                    </w:pPr>
+                    <w:r>
+                      <w:t>Angular SPA.  This is a small sample of what I was able to do to refactor a larger application for one of my previous clients.  Each view has it’s own controller, which on submit sends data up to the Responses Service.  Questions Service provides available questions to each state. On submit of the review state, the user’s responses are evaulated.</w:t>
+                    </w:r>
+                  </w:p>
+                </w:sdtContent>
+              </w:sdt>
+              <w:p>
+                <w:pPr>
+                  <w:rPr>
+                    <w:color w:val="404040" w:themeColor="text1" w:themeTint="BF"/>
+                    <w:sz w:val="20"/>
+                  </w:rPr>
+                </w:pPr>
+              </w:p>
+              <w:sdt>
+                <w:sdtPr>
+                  <w:id w:val="-1259216828"/>
+                  <w:placeholder>
+                    <w:docPart w:val="3CBA0F6FCB037F469CF0B775ACA8E6CB"/>
+                  </w:placeholder>
+                </w:sdtPr>
+                <w:sdtContent>
+                  <w:p>
+                    <w:pPr>
+                      <w:pStyle w:val="BulletedList"/>
+                    </w:pPr>
+                    <w:r>
+                      <w:t>front-end: Angular 1.4.x, Bootstrap, Angular UI Router</w:t>
+                    </w:r>
+                  </w:p>
+                  <w:p>
+                    <w:pPr>
+                      <w:pStyle w:val="BulletedList"/>
+                    </w:pPr>
+                    <w:r>
+                      <w:t>server: lite-server</w:t>
+                    </w:r>
+                  </w:p>
+                </w:sdtContent>
+              </w:sdt>
+              <w:p>
+                <w:pPr>
+                  <w:rPr>
+                    <w:rStyle w:val="ContentBodyChar"/>
+                  </w:rPr>
+                </w:pPr>
+              </w:p>
+              <w:p>
+                <w:pPr>
+                  <w:rPr>
+                    <w:rStyle w:val="ContentBodyChar"/>
+                  </w:rPr>
+                </w:pPr>
+              </w:p>
               <w:p>
                 <w:pPr>
                   <w:rPr>
@@ -1653,7 +1838,7 @@
                   </w:rPr>
                   <w:t xml:space="preserve">SnapOR </w:t>
                 </w:r>
-                <w:hyperlink r:id="rId12" w:history="1">
+                <w:hyperlink r:id="rId13" w:history="1">
                   <w:r>
                     <w:rPr>
                       <w:rStyle w:val="Hyperlink"/>
@@ -1678,7 +1863,7 @@
                     <w:ilvl w:val="0"/>
                     <w:numId w:val="0"/>
                   </w:numPr>
-                  <w:ind w:left="360"/>
+                  <w:ind w:left="360" w:right="614"/>
                 </w:pPr>
                 <w:r>
                   <w:t>Single page application geared toward users that like to photograph the outdoors, specifically in the Oregon State Parks. Project timeframe to complete mvp: July  6 – July 31. I worked with two other developers on this project.</w:t>
@@ -1701,11 +1886,11 @@
                 <w:docPart w:val="85F803303E0539429CBC3864C48F496A"/>
               </w:placeholder>
             </w:sdtPr>
-            <w:sdtEndPr/>
             <w:sdtContent>
               <w:p>
                 <w:pPr>
                   <w:pStyle w:val="BulletedList"/>
+                  <w:ind w:right="614"/>
                 </w:pPr>
                 <w:r>
                   <w:t>front-end: html 5, css 3, sass, gulp.js, backbone.js, foundation, mobile first/responsive web design, jQuery, underscrore.js</w:t>
@@ -1776,11 +1961,6 @@
                 <w:docPart w:val="2527DF7A3AAA5B49877561C4E172D49F"/>
               </w:placeholder>
             </w:sdtPr>
-            <w:sdtEndPr>
-              <w:rPr>
-                <w:rStyle w:val="ContentBodyChar"/>
-              </w:rPr>
-            </w:sdtEndPr>
             <w:sdtContent>
               <w:p>
                 <w:pPr>
@@ -1794,7 +1974,7 @@
                   </w:rPr>
                   <w:t xml:space="preserve">weatherForecastApp </w:t>
                 </w:r>
-                <w:hyperlink r:id="rId13" w:history="1">
+                <w:hyperlink r:id="rId14" w:history="1">
                   <w:r>
                     <w:rPr>
                       <w:rStyle w:val="Hyperlink"/>
@@ -1820,7 +2000,7 @@
                 <w:ilvl w:val="0"/>
                 <w:numId w:val="0"/>
               </w:numPr>
-              <w:ind w:left="360"/>
+              <w:ind w:left="360" w:right="614"/>
               <w:rPr>
                 <w:rStyle w:val="ContentBodyChar"/>
                 <w:color w:val="auto"/>
@@ -1846,7 +2026,6 @@
                 <w:docPart w:val="9572754998B22B40B1C43A3A652AC6C1"/>
               </w:placeholder>
             </w:sdtPr>
-            <w:sdtEndPr/>
             <w:sdtContent>
               <w:p>
                 <w:pPr>
@@ -1885,11 +2064,6 @@
                 <w:docPart w:val="52C00A5CFC493647BD2228254009A60E"/>
               </w:placeholder>
             </w:sdtPr>
-            <w:sdtEndPr>
-              <w:rPr>
-                <w:rStyle w:val="ContentBodyChar"/>
-              </w:rPr>
-            </w:sdtEndPr>
             <w:sdtContent>
               <w:p>
                 <w:pPr>
@@ -1903,7 +2077,7 @@
                   </w:rPr>
                   <w:t xml:space="preserve">calendarApp </w:t>
                 </w:r>
-                <w:hyperlink r:id="rId14" w:history="1">
+                <w:hyperlink r:id="rId15" w:history="1">
                   <w:r>
                     <w:rPr>
                       <w:rStyle w:val="Hyperlink"/>
@@ -1929,7 +2103,7 @@
                 <w:ilvl w:val="0"/>
                 <w:numId w:val="0"/>
               </w:numPr>
-              <w:ind w:left="360"/>
+              <w:ind w:left="360" w:right="614"/>
               <w:rPr>
                 <w:rStyle w:val="ContentBodyChar"/>
                 <w:color w:val="auto"/>
@@ -1955,7 +2129,6 @@
                 <w:docPart w:val="AB18AC84AA7A324282BDDE0625074C8E"/>
               </w:placeholder>
             </w:sdtPr>
-            <w:sdtEndPr/>
             <w:sdtContent>
               <w:p>
                 <w:pPr>
@@ -1985,266 +2158,17 @@
               </w:p>
             </w:sdtContent>
           </w:sdt>
-          <w:sdt>
-            <w:sdtPr>
-              <w:rPr>
-                <w:rStyle w:val="ContentBodyChar"/>
-              </w:rPr>
-              <w:id w:val="5444215"/>
-              <w:placeholder>
-                <w:docPart w:val="ACCBA133B5E8BF40947932E7517C4F1C"/>
-              </w:placeholder>
-            </w:sdtPr>
-            <w:sdtEndPr>
-              <w:rPr>
-                <w:rStyle w:val="ContentBodyChar"/>
-              </w:rPr>
-            </w:sdtEndPr>
-            <w:sdtContent>
-              <w:p>
-                <w:pPr>
-                  <w:rPr>
-                    <w:rStyle w:val="ContentBodyChar"/>
-                  </w:rPr>
-                </w:pPr>
-                <w:r>
-                  <w:rPr>
-                    <w:rStyle w:val="ContentBodyChar"/>
-                  </w:rPr>
-                  <w:t>authme</w:t>
-                </w:r>
-                <w:r>
-                  <w:rPr>
-                    <w:rStyle w:val="ContentBodyChar"/>
-                  </w:rPr>
-                  <w:t xml:space="preserve"> </w:t>
-                </w:r>
-                <w:hyperlink r:id="rId15" w:history="1">
-                  <w:r>
-                    <w:rPr>
-                      <w:rStyle w:val="Hyperlink"/>
-                      <w:sz w:val="20"/>
-                    </w:rPr>
-                    <w:t>https://github.com/nathan-j-brenner/authme</w:t>
-                  </w:r>
-                </w:hyperlink>
-              </w:p>
-              <w:p>
-                <w:pPr>
-                  <w:rPr>
-                    <w:rStyle w:val="ContentBodyChar"/>
-                  </w:rPr>
-                </w:pPr>
-              </w:p>
-            </w:sdtContent>
-          </w:sdt>
-          <w:p>
-            <w:pPr>
-              <w:pStyle w:val="BulletedList"/>
-              <w:numPr>
-                <w:ilvl w:val="0"/>
-                <w:numId w:val="0"/>
-              </w:numPr>
-              <w:ind w:left="360"/>
-            </w:pPr>
-            <w:r>
-              <w:t>Twitter clone: user can register and log in.  After log-in, a cookie is saved until the user logs out.  The user can submit comments.</w:t>
-            </w:r>
-          </w:p>
-          <w:p>
-            <w:pPr>
-              <w:rPr>
-                <w:color w:val="404040" w:themeColor="text1" w:themeTint="BF"/>
-                <w:sz w:val="20"/>
-              </w:rPr>
-            </w:pPr>
-          </w:p>
-          <w:sdt>
-            <w:sdtPr>
-              <w:id w:val="5444216"/>
-              <w:placeholder>
-                <w:docPart w:val="7D3589AA9FB2CF4883F1308936C60018"/>
-              </w:placeholder>
-            </w:sdtPr>
-            <w:sdtEndPr/>
-            <w:sdtContent>
-              <w:p>
-                <w:pPr>
-                  <w:pStyle w:val="BulletedList"/>
-                </w:pPr>
-                <w:r>
-                  <w:t>front-end: html 5, css 3</w:t>
-                </w:r>
-              </w:p>
-              <w:p>
-                <w:pPr>
-                  <w:pStyle w:val="BulletedList"/>
-                </w:pPr>
-                <w:r>
-                  <w:t>server:  node.js, express.js, jade, json</w:t>
-                </w:r>
-              </w:p>
-            </w:sdtContent>
-          </w:sdt>
-          <w:p>
-            <w:pPr>
-              <w:pStyle w:val="BulletedList"/>
-            </w:pPr>
-            <w:r>
-              <w:t>database: postgresql, knex.js</w:t>
-            </w:r>
-          </w:p>
-          <w:p>
-            <w:pPr>
-              <w:pStyle w:val="BulletedList"/>
-              <w:numPr>
-                <w:ilvl w:val="0"/>
-                <w:numId w:val="0"/>
-              </w:numPr>
-            </w:pPr>
-          </w:p>
-          <w:sdt>
-            <w:sdtPr>
-              <w:rPr>
-                <w:rStyle w:val="ContentBodyChar"/>
-              </w:rPr>
-              <w:id w:val="1342887776"/>
-              <w:placeholder>
-                <w:docPart w:val="126C7FFC8BC64A46B107197083CD4E31"/>
-              </w:placeholder>
-            </w:sdtPr>
-            <w:sdtEndPr>
-              <w:rPr>
-                <w:rStyle w:val="ContentBodyChar"/>
-              </w:rPr>
-            </w:sdtEndPr>
-            <w:sdtContent>
-              <w:p>
-                <w:pPr>
-                  <w:rPr>
-                    <w:rStyle w:val="ContentBodyChar"/>
-                  </w:rPr>
-                </w:pPr>
-                <w:r>
-                  <w:rPr>
-                    <w:rStyle w:val="ContentBodyChar"/>
-                  </w:rPr>
-                  <w:t>234: static site for the 234</w:t>
-                </w:r>
-                <w:r>
-                  <w:rPr>
-                    <w:rStyle w:val="ContentBodyChar"/>
-                    <w:vertAlign w:val="superscript"/>
-                  </w:rPr>
-                  <w:t>th</w:t>
-                </w:r>
-                <w:r>
-                  <w:rPr>
-                    <w:rStyle w:val="ContentBodyChar"/>
-                  </w:rPr>
-                  <w:t xml:space="preserve"> Army Band (</w:t>
-                </w:r>
-                <w:hyperlink r:id="rId16" w:history="1">
-                  <w:r>
-                    <w:rPr>
-                      <w:rStyle w:val="Hyperlink"/>
-                      <w:sz w:val="20"/>
-                    </w:rPr>
-                    <w:t>https://github.com/nathan-j-brenner/234</w:t>
-                  </w:r>
-                </w:hyperlink>
-                <w:r>
-                  <w:rPr>
-                    <w:rStyle w:val="ContentBodyChar"/>
-                  </w:rPr>
-                  <w:t>)</w:t>
-                </w:r>
-              </w:p>
-              <w:p>
-                <w:pPr>
-                  <w:rPr>
-                    <w:color w:val="404040" w:themeColor="text1" w:themeTint="BF"/>
-                    <w:sz w:val="20"/>
-                  </w:rPr>
-                </w:pPr>
-              </w:p>
-              <w:p>
-                <w:pPr>
-                  <w:pStyle w:val="BulletedList"/>
-                  <w:numPr>
-                    <w:ilvl w:val="0"/>
-                    <w:numId w:val="0"/>
-                  </w:numPr>
-                  <w:ind w:left="360"/>
-                </w:pPr>
-                <w:r>
-                  <w:t>Static site for the 234</w:t>
-                </w:r>
-                <w:r>
-                  <w:rPr>
-                    <w:vertAlign w:val="superscript"/>
-                  </w:rPr>
-                  <w:t>th</w:t>
-                </w:r>
-                <w:r>
-                  <w:t xml:space="preserve"> Army Band to attract potential future audience for their annual summer tour</w:t>
-                </w:r>
-              </w:p>
-              <w:p>
-                <w:pPr>
-                  <w:pStyle w:val="BulletedList"/>
-                  <w:numPr>
-                    <w:ilvl w:val="0"/>
-                    <w:numId w:val="0"/>
-                  </w:numPr>
-                  <w:ind w:left="360"/>
-                </w:pPr>
-              </w:p>
-            </w:sdtContent>
-          </w:sdt>
-          <w:sdt>
-            <w:sdtPr>
-              <w:id w:val="-563026232"/>
-              <w:placeholder>
-                <w:docPart w:val="3DC70B82A4CFD842BB4BF355353D0BE0"/>
-              </w:placeholder>
-            </w:sdtPr>
-            <w:sdtEndPr/>
-            <w:sdtContent>
-              <w:p>
-                <w:pPr>
-                  <w:pStyle w:val="BulletedList"/>
-                </w:pPr>
-                <w:r>
-                  <w:t>front-end: bootstrap, html 5, css 3, jQuery</w:t>
-                </w:r>
-              </w:p>
-            </w:sdtContent>
-          </w:sdt>
-          <w:p>
-            <w:pPr>
-              <w:rPr>
-                <w:color w:val="404040" w:themeColor="text1" w:themeTint="BF"/>
-                <w:sz w:val="20"/>
-              </w:rPr>
-            </w:pPr>
-            <w:r>
-              <w:rPr>
-                <w:color w:val="404040" w:themeColor="text1" w:themeTint="BF"/>
-                <w:sz w:val="20"/>
-              </w:rPr>
-              <w:t xml:space="preserve"> </w:t>
-            </w:r>
-          </w:p>
         </w:tc>
       </w:tr>
       <w:tr>
         <w:trPr>
+          <w:gridAfter w:val="2"/>
+          <w:wAfter w:w="160" w:type="pct"/>
           <w:trHeight w:val="86"/>
         </w:trPr>
         <w:tc>
           <w:tcPr>
-            <w:tcW w:w="872" w:type="pct"/>
+            <w:tcW w:w="852" w:type="pct"/>
             <w:tcBorders>
               <w:top w:val="single" w:sz="4" w:space="0" w:color="F2F2F2" w:themeColor="background1" w:themeShade="F2"/>
               <w:bottom w:val="single" w:sz="4" w:space="0" w:color="F2F2F2" w:themeColor="background1" w:themeShade="F2"/>
@@ -2259,8 +2183,8 @@
         </w:tc>
         <w:tc>
           <w:tcPr>
-            <w:tcW w:w="4128" w:type="pct"/>
-            <w:gridSpan w:val="3"/>
+            <w:tcW w:w="3988" w:type="pct"/>
+            <w:gridSpan w:val="2"/>
             <w:tcBorders>
               <w:top w:val="single" w:sz="4" w:space="0" w:color="F2F2F2" w:themeColor="background1" w:themeShade="F2"/>
               <w:bottom w:val="single" w:sz="4" w:space="0" w:color="F2F2F2" w:themeColor="background1" w:themeShade="F2"/>
@@ -2278,6 +2202,8 @@
       </w:tr>
       <w:tr>
         <w:trPr>
+          <w:gridAfter w:val="2"/>
+          <w:wAfter w:w="160" w:type="pct"/>
           <w:trHeight w:val="1379"/>
         </w:trPr>
         <w:sdt>
@@ -2288,11 +2214,10 @@
             </w:placeholder>
             <w:showingPlcHdr/>
           </w:sdtPr>
-          <w:sdtEndPr/>
           <w:sdtContent>
             <w:tc>
               <w:tcPr>
-                <w:tcW w:w="872" w:type="pct"/>
+                <w:tcW w:w="852" w:type="pct"/>
                 <w:tcBorders>
                   <w:top w:val="single" w:sz="4" w:space="0" w:color="F2F2F2" w:themeColor="background1" w:themeShade="F2"/>
                   <w:bottom w:val="single" w:sz="4" w:space="0" w:color="F2F2F2" w:themeColor="background1" w:themeShade="F2"/>
@@ -2313,8 +2238,8 @@
         </w:sdt>
         <w:tc>
           <w:tcPr>
-            <w:tcW w:w="4128" w:type="pct"/>
-            <w:gridSpan w:val="3"/>
+            <w:tcW w:w="3988" w:type="pct"/>
+            <w:gridSpan w:val="2"/>
             <w:tcBorders>
               <w:top w:val="single" w:sz="4" w:space="0" w:color="F2F2F2" w:themeColor="background1" w:themeShade="F2"/>
               <w:left w:val="single" w:sz="4" w:space="0" w:color="F2F2F2" w:themeColor="background1" w:themeShade="F2"/>
@@ -2397,7 +2322,6 @@
                       <w:calendar w:val="gregorian"/>
                     </w:date>
                   </w:sdtPr>
-                  <w:sdtEndPr/>
                   <w:sdtContent>
                     <w:r>
                       <w:t>May 2015 – August 2015</w:t>
@@ -2476,7 +2400,6 @@
                       <w:calendar w:val="gregorian"/>
                     </w:date>
                   </w:sdtPr>
-                  <w:sdtEndPr/>
                   <w:sdtContent>
                     <w:r>
                       <w:rPr>
@@ -2537,6 +2460,7 @@
               </w:p>
               <w:p>
                 <w:pPr>
+                  <w:ind w:right="426"/>
                   <w:rPr>
                     <w:color w:val="000000" w:themeColor="text1"/>
                     <w:sz w:val="20"/>
@@ -2638,6 +2562,7 @@
               </w:p>
               <w:p>
                 <w:pPr>
+                  <w:ind w:right="426"/>
                   <w:rPr>
                     <w:rFonts w:asciiTheme="majorHAnsi" w:eastAsia="Times New Roman" w:hAnsiTheme="majorHAnsi" w:cs="Times New Roman"/>
                     <w:color w:val="111111"/>
@@ -2739,11 +2664,6 @@
                       <w:docPart w:val="4593A07134D36C478E045C72203399F7"/>
                     </w:placeholder>
                   </w:sdtPr>
-                  <w:sdtEndPr>
-                    <w:rPr>
-                      <w:rStyle w:val="ContentBodyChar"/>
-                    </w:rPr>
-                  </w:sdtEndPr>
                   <w:sdtContent>
                     <w:r>
                       <w:rPr>
@@ -2771,11 +2691,6 @@
                       <w:docPart w:val="E26807758FBF3A46BBB0F7116CC18626"/>
                     </w:placeholder>
                   </w:sdtPr>
-                  <w:sdtEndPr>
-                    <w:rPr>
-                      <w:rStyle w:val="ContentBodyChar"/>
-                    </w:rPr>
-                  </w:sdtEndPr>
                   <w:sdtContent>
                     <w:r>
                       <w:rPr>
@@ -2805,7 +2720,6 @@
                       <w:calendar w:val="gregorian"/>
                     </w:date>
                   </w:sdtPr>
-                  <w:sdtEndPr/>
                   <w:sdtContent>
                     <w:r>
                       <w:t>August 2013 – August 2014</w:t>
@@ -2815,6 +2729,7 @@
               </w:p>
               <w:p>
                 <w:pPr>
+                  <w:ind w:right="426"/>
                   <w:rPr>
                     <w:rStyle w:val="ContentBodyChar"/>
                   </w:rPr>
@@ -2892,7 +2807,6 @@
                       <w:calendar w:val="gregorian"/>
                     </w:date>
                   </w:sdtPr>
-                  <w:sdtEndPr/>
                   <w:sdtContent>
                     <w:r>
                       <w:t>August 2004 – May 2009</w:t>
@@ -2911,6 +2825,8 @@
       </w:tr>
       <w:tr>
         <w:trPr>
+          <w:gridAfter w:val="2"/>
+          <w:wAfter w:w="160" w:type="pct"/>
           <w:trHeight w:val="985"/>
         </w:trPr>
         <w:sdt>
@@ -2920,11 +2836,10 @@
               <w:docPart w:val="9BDE8693E521AA4999FAF7F22F3DFF0F"/>
             </w:placeholder>
           </w:sdtPr>
-          <w:sdtEndPr/>
           <w:sdtContent>
             <w:tc>
               <w:tcPr>
-                <w:tcW w:w="872" w:type="pct"/>
+                <w:tcW w:w="852" w:type="pct"/>
                 <w:tcBorders>
                   <w:top w:val="single" w:sz="4" w:space="0" w:color="F2F2F2" w:themeColor="background1" w:themeShade="F2"/>
                   <w:bottom w:val="single" w:sz="4" w:space="0" w:color="F2F2F2" w:themeColor="background1" w:themeShade="F2"/>
@@ -2945,8 +2860,8 @@
         </w:sdt>
         <w:tc>
           <w:tcPr>
-            <w:tcW w:w="4128" w:type="pct"/>
-            <w:gridSpan w:val="3"/>
+            <w:tcW w:w="3988" w:type="pct"/>
+            <w:gridSpan w:val="2"/>
             <w:tcBorders>
               <w:top w:val="single" w:sz="4" w:space="0" w:color="F2F2F2" w:themeColor="background1" w:themeShade="F2"/>
               <w:left w:val="single" w:sz="4" w:space="0" w:color="F2F2F2" w:themeColor="background1" w:themeShade="F2"/>
@@ -3275,7 +3190,6 @@
                 <w:docPart w:val="19F78D7944D7914CA2A06AC726F7966D"/>
               </w:placeholder>
             </w:sdtPr>
-            <w:sdtEndPr/>
             <w:sdtContent>
               <w:p>
                 <w:pPr>
@@ -3332,11 +3246,13 @@
       </w:tr>
       <w:tr>
         <w:trPr>
+          <w:gridAfter w:val="2"/>
+          <w:wAfter w:w="160" w:type="pct"/>
           <w:trHeight w:val="274"/>
         </w:trPr>
         <w:tc>
           <w:tcPr>
-            <w:tcW w:w="872" w:type="pct"/>
+            <w:tcW w:w="852" w:type="pct"/>
             <w:tcBorders>
               <w:top w:val="single" w:sz="4" w:space="0" w:color="F2F2F2" w:themeColor="background1" w:themeShade="F2"/>
               <w:bottom w:val="single" w:sz="4" w:space="0" w:color="F2F2F2" w:themeColor="background1" w:themeShade="F2"/>
@@ -3350,8 +3266,8 @@
         </w:tc>
         <w:tc>
           <w:tcPr>
-            <w:tcW w:w="4128" w:type="pct"/>
-            <w:gridSpan w:val="3"/>
+            <w:tcW w:w="3988" w:type="pct"/>
+            <w:gridSpan w:val="2"/>
             <w:tcBorders>
               <w:top w:val="single" w:sz="4" w:space="0" w:color="F2F2F2" w:themeColor="background1" w:themeShade="F2"/>
               <w:bottom w:val="single" w:sz="4" w:space="0" w:color="F2F2F2" w:themeColor="background1" w:themeShade="F2"/>
@@ -3370,8 +3286,8 @@
     </w:tbl>
     <w:p/>
     <w:sectPr>
-      <w:headerReference w:type="even" r:id="rId17"/>
-      <w:headerReference w:type="default" r:id="rId18"/>
+      <w:headerReference w:type="even" r:id="rId16"/>
+      <w:headerReference w:type="default" r:id="rId17"/>
       <w:pgSz w:w="12240" w:h="15840" w:code="1"/>
       <w:pgMar w:top="1440" w:right="1440" w:bottom="1440" w:left="1440" w:header="720" w:footer="720" w:gutter="0"/>
       <w:pgBorders w:offsetFrom="page">
@@ -3452,7 +3368,6 @@
         <w:temporary/>
         <w:showingPlcHdr/>
       </w:sdtPr>
-      <w:sdtEndPr/>
       <w:sdtContent>
         <w:r>
           <w:t>[Type text]</w:t>
@@ -3471,7 +3386,6 @@
         <w:temporary/>
         <w:showingPlcHdr/>
       </w:sdtPr>
-      <w:sdtEndPr/>
       <w:sdtContent>
         <w:r>
           <w:t>[Type text]</w:t>
@@ -3490,7 +3404,6 @@
         <w:temporary/>
         <w:showingPlcHdr/>
       </w:sdtPr>
-      <w:sdtEndPr/>
       <w:sdtContent>
         <w:r>
           <w:t>[Type text]</w:t>
@@ -6942,126 +6855,6 @@
     </w:docPart>
     <w:docPart>
       <w:docPartPr>
-        <w:name w:val="ACCBA133B5E8BF40947932E7517C4F1C"/>
-        <w:category>
-          <w:name w:val="General"/>
-          <w:gallery w:val="placeholder"/>
-        </w:category>
-        <w:types>
-          <w:type w:val="bbPlcHdr"/>
-        </w:types>
-        <w:behaviors>
-          <w:behavior w:val="content"/>
-        </w:behaviors>
-        <w:guid w:val="{E9C8C522-DE1D-6841-9B84-F5D2257E351B}"/>
-      </w:docPartPr>
-      <w:docPartBody>
-        <w:p>
-          <w:pPr>
-            <w:pStyle w:val="ACCBA133B5E8BF40947932E7517C4F1C"/>
-          </w:pPr>
-          <w:r>
-            <w:rPr>
-              <w:color w:val="404040" w:themeColor="text1" w:themeTint="BF"/>
-              <w:sz w:val="20"/>
-            </w:rPr>
-            <w:t>[Field or Area of Accomplishment]</w:t>
-          </w:r>
-        </w:p>
-      </w:docPartBody>
-    </w:docPart>
-    <w:docPart>
-      <w:docPartPr>
-        <w:name w:val="7D3589AA9FB2CF4883F1308936C60018"/>
-        <w:category>
-          <w:name w:val="General"/>
-          <w:gallery w:val="placeholder"/>
-        </w:category>
-        <w:types>
-          <w:type w:val="bbPlcHdr"/>
-        </w:types>
-        <w:behaviors>
-          <w:behavior w:val="content"/>
-        </w:behaviors>
-        <w:guid w:val="{6D42641C-228B-474E-98B3-3C126F250733}"/>
-      </w:docPartPr>
-      <w:docPartBody>
-        <w:p>
-          <w:pPr>
-            <w:pStyle w:val="7D3589AA9FB2CF4883F1308936C60018"/>
-          </w:pPr>
-          <w:r>
-            <w:rPr>
-              <w:color w:val="404040" w:themeColor="text1" w:themeTint="BF"/>
-              <w:sz w:val="20"/>
-            </w:rPr>
-            <w:t>[Achievement]</w:t>
-          </w:r>
-        </w:p>
-      </w:docPartBody>
-    </w:docPart>
-    <w:docPart>
-      <w:docPartPr>
-        <w:name w:val="126C7FFC8BC64A46B107197083CD4E31"/>
-        <w:category>
-          <w:name w:val="General"/>
-          <w:gallery w:val="placeholder"/>
-        </w:category>
-        <w:types>
-          <w:type w:val="bbPlcHdr"/>
-        </w:types>
-        <w:behaviors>
-          <w:behavior w:val="content"/>
-        </w:behaviors>
-        <w:guid w:val="{B03A807F-966A-B44F-8E64-3012707E6D5A}"/>
-      </w:docPartPr>
-      <w:docPartBody>
-        <w:p>
-          <w:pPr>
-            <w:pStyle w:val="126C7FFC8BC64A46B107197083CD4E31"/>
-          </w:pPr>
-          <w:r>
-            <w:rPr>
-              <w:color w:val="404040" w:themeColor="text1" w:themeTint="BF"/>
-              <w:sz w:val="20"/>
-            </w:rPr>
-            <w:t>[Field or Area of Accomplishment]</w:t>
-          </w:r>
-        </w:p>
-      </w:docPartBody>
-    </w:docPart>
-    <w:docPart>
-      <w:docPartPr>
-        <w:name w:val="3DC70B82A4CFD842BB4BF355353D0BE0"/>
-        <w:category>
-          <w:name w:val="General"/>
-          <w:gallery w:val="placeholder"/>
-        </w:category>
-        <w:types>
-          <w:type w:val="bbPlcHdr"/>
-        </w:types>
-        <w:behaviors>
-          <w:behavior w:val="content"/>
-        </w:behaviors>
-        <w:guid w:val="{29010296-E9CC-9047-82B9-9C98AF7783DF}"/>
-      </w:docPartPr>
-      <w:docPartBody>
-        <w:p>
-          <w:pPr>
-            <w:pStyle w:val="3DC70B82A4CFD842BB4BF355353D0BE0"/>
-          </w:pPr>
-          <w:r>
-            <w:rPr>
-              <w:color w:val="404040" w:themeColor="text1" w:themeTint="BF"/>
-              <w:sz w:val="20"/>
-            </w:rPr>
-            <w:t>[Achievement]</w:t>
-          </w:r>
-        </w:p>
-      </w:docPartBody>
-    </w:docPart>
-    <w:docPart>
-      <w:docPartPr>
         <w:name w:val="9BDE8693E521AA4999FAF7F22F3DFF0F"/>
         <w:category>
           <w:name w:val="General"/>
@@ -7256,35 +7049,6 @@
     </w:docPart>
     <w:docPart>
       <w:docPartPr>
-        <w:name w:val="15AC332870A29D4494939555C4E50182"/>
-        <w:category>
-          <w:name w:val="General"/>
-          <w:gallery w:val="placeholder"/>
-        </w:category>
-        <w:types>
-          <w:type w:val="bbPlcHdr"/>
-        </w:types>
-        <w:behaviors>
-          <w:behavior w:val="content"/>
-        </w:behaviors>
-        <w:guid w:val="{4D6D1A63-C29A-834D-A05C-ED688FA4AE08}"/>
-      </w:docPartPr>
-      <w:docPartBody>
-        <w:p>
-          <w:pPr>
-            <w:pStyle w:val="15AC332870A29D4494939555C4E50182"/>
-          </w:pPr>
-          <w:r>
-            <w:rPr>
-              <w:rStyle w:val="PlaceholderText"/>
-            </w:rPr>
-            <w:t>Click here to enter a date.</w:t>
-          </w:r>
-        </w:p>
-      </w:docPartBody>
-    </w:docPart>
-    <w:docPart>
-      <w:docPartPr>
         <w:name w:val="FBF1781F19F20A4F9BF2DB8B3D0DEED6"/>
         <w:category>
           <w:name w:val="General"/>
@@ -7302,6 +7066,124 @@
         <w:p>
           <w:pPr>
             <w:pStyle w:val="FBF1781F19F20A4F9BF2DB8B3D0DEED6"/>
+          </w:pPr>
+          <w:r>
+            <w:rPr>
+              <w:rStyle w:val="PlaceholderText"/>
+            </w:rPr>
+            <w:t>Click here to enter a date.</w:t>
+          </w:r>
+        </w:p>
+      </w:docPartBody>
+    </w:docPart>
+    <w:docPart>
+      <w:docPartPr>
+        <w:name w:val="E69ADAF61D0CD6448866B1943CA97B12"/>
+        <w:category>
+          <w:name w:val="General"/>
+          <w:gallery w:val="placeholder"/>
+        </w:category>
+        <w:types>
+          <w:type w:val="bbPlcHdr"/>
+        </w:types>
+        <w:behaviors>
+          <w:behavior w:val="content"/>
+        </w:behaviors>
+        <w:guid w:val="{7FE2B4EA-0644-9647-8D30-8D1F4CD8F967}"/>
+      </w:docPartPr>
+      <w:docPartBody>
+        <w:p>
+          <w:pPr>
+            <w:pStyle w:val="E69ADAF61D0CD6448866B1943CA97B12"/>
+          </w:pPr>
+          <w:r>
+            <w:rPr>
+              <w:color w:val="404040" w:themeColor="text1" w:themeTint="BF"/>
+              <w:sz w:val="20"/>
+            </w:rPr>
+            <w:t>[Field or Area of Accomplishment]</w:t>
+          </w:r>
+        </w:p>
+      </w:docPartBody>
+    </w:docPart>
+    <w:docPart>
+      <w:docPartPr>
+        <w:name w:val="3CBA0F6FCB037F469CF0B775ACA8E6CB"/>
+        <w:category>
+          <w:name w:val="General"/>
+          <w:gallery w:val="placeholder"/>
+        </w:category>
+        <w:types>
+          <w:type w:val="bbPlcHdr"/>
+        </w:types>
+        <w:behaviors>
+          <w:behavior w:val="content"/>
+        </w:behaviors>
+        <w:guid w:val="{CD7E70BD-2D20-4148-BFE1-4B70B2D7FB34}"/>
+      </w:docPartPr>
+      <w:docPartBody>
+        <w:p>
+          <w:pPr>
+            <w:pStyle w:val="3CBA0F6FCB037F469CF0B775ACA8E6CB"/>
+          </w:pPr>
+          <w:r>
+            <w:rPr>
+              <w:color w:val="404040" w:themeColor="text1" w:themeTint="BF"/>
+              <w:sz w:val="20"/>
+            </w:rPr>
+            <w:t>[Achievement]</w:t>
+          </w:r>
+        </w:p>
+      </w:docPartBody>
+    </w:docPart>
+    <w:docPart>
+      <w:docPartPr>
+        <w:name w:val="B23BE95B43E76B4F8D16C65E19942661"/>
+        <w:category>
+          <w:name w:val="General"/>
+          <w:gallery w:val="placeholder"/>
+        </w:category>
+        <w:types>
+          <w:type w:val="bbPlcHdr"/>
+        </w:types>
+        <w:behaviors>
+          <w:behavior w:val="content"/>
+        </w:behaviors>
+        <w:guid w:val="{BE5E1830-A534-EE43-B32A-7D3585D5F81D}"/>
+      </w:docPartPr>
+      <w:docPartBody>
+        <w:p>
+          <w:pPr>
+            <w:pStyle w:val="B23BE95B43E76B4F8D16C65E19942661"/>
+          </w:pPr>
+          <w:r>
+            <w:rPr>
+              <w:rStyle w:val="PlaceholderText"/>
+            </w:rPr>
+            <w:t>Click here to enter a date.</w:t>
+          </w:r>
+        </w:p>
+      </w:docPartBody>
+    </w:docPart>
+    <w:docPart>
+      <w:docPartPr>
+        <w:name w:val="1B3E18EAF8676B42996ADEE1C6FB15F0"/>
+        <w:category>
+          <w:name w:val="General"/>
+          <w:gallery w:val="placeholder"/>
+        </w:category>
+        <w:types>
+          <w:type w:val="bbPlcHdr"/>
+        </w:types>
+        <w:behaviors>
+          <w:behavior w:val="content"/>
+        </w:behaviors>
+        <w:guid w:val="{292AB595-1C4B-CC40-ACB0-406D69D60AD9}"/>
+      </w:docPartPr>
+      <w:docPartBody>
+        <w:p>
+          <w:pPr>
+            <w:pStyle w:val="1B3E18EAF8676B42996ADEE1C6FB15F0"/>
           </w:pPr>
           <w:r>
             <w:rPr>
@@ -7415,6 +7297,7 @@
   <w:rsids>
     <w:rsidRoot w:val="00FD36A3"/>
     <w:rsid w:val="0006430C"/>
+    <w:rsid w:val="0015068C"/>
     <w:rsid w:val="00197714"/>
     <w:rsid w:val="00291392"/>
     <w:rsid w:val="003A6E0D"/>
@@ -7763,7 +7646,7 @@
     <w:basedOn w:val="DefaultParagraphFont"/>
     <w:uiPriority w:val="99"/>
     <w:semiHidden/>
-    <w:rsid w:val="0006430C"/>
+    <w:rsid w:val="0015068C"/>
     <w:rPr>
       <w:color w:val="808080"/>
     </w:rPr>
@@ -8298,6 +8181,22 @@
   <w:style w:type="paragraph" w:customStyle="1" w:styleId="FBF1781F19F20A4F9BF2DB8B3D0DEED6">
     <w:name w:val="FBF1781F19F20A4F9BF2DB8B3D0DEED6"/>
     <w:rsid w:val="0006430C"/>
+  </w:style>
+  <w:style w:type="paragraph" w:customStyle="1" w:styleId="E69ADAF61D0CD6448866B1943CA97B12">
+    <w:name w:val="E69ADAF61D0CD6448866B1943CA97B12"/>
+    <w:rsid w:val="0015068C"/>
+  </w:style>
+  <w:style w:type="paragraph" w:customStyle="1" w:styleId="3CBA0F6FCB037F469CF0B775ACA8E6CB">
+    <w:name w:val="3CBA0F6FCB037F469CF0B775ACA8E6CB"/>
+    <w:rsid w:val="0015068C"/>
+  </w:style>
+  <w:style w:type="paragraph" w:customStyle="1" w:styleId="B23BE95B43E76B4F8D16C65E19942661">
+    <w:name w:val="B23BE95B43E76B4F8D16C65E19942661"/>
+    <w:rsid w:val="0015068C"/>
+  </w:style>
+  <w:style w:type="paragraph" w:customStyle="1" w:styleId="1B3E18EAF8676B42996ADEE1C6FB15F0">
+    <w:name w:val="1B3E18EAF8676B42996ADEE1C6FB15F0"/>
+    <w:rsid w:val="0015068C"/>
   </w:style>
 </w:styles>
 </file>
@@ -8612,7 +8511,7 @@
     <w:basedOn w:val="DefaultParagraphFont"/>
     <w:uiPriority w:val="99"/>
     <w:semiHidden/>
-    <w:rsid w:val="0006430C"/>
+    <w:rsid w:val="0015068C"/>
     <w:rPr>
       <w:color w:val="808080"/>
     </w:rPr>
@@ -9147,6 +9046,22 @@
   <w:style w:type="paragraph" w:customStyle="1" w:styleId="FBF1781F19F20A4F9BF2DB8B3D0DEED6">
     <w:name w:val="FBF1781F19F20A4F9BF2DB8B3D0DEED6"/>
     <w:rsid w:val="0006430C"/>
+  </w:style>
+  <w:style w:type="paragraph" w:customStyle="1" w:styleId="E69ADAF61D0CD6448866B1943CA97B12">
+    <w:name w:val="E69ADAF61D0CD6448866B1943CA97B12"/>
+    <w:rsid w:val="0015068C"/>
+  </w:style>
+  <w:style w:type="paragraph" w:customStyle="1" w:styleId="3CBA0F6FCB037F469CF0B775ACA8E6CB">
+    <w:name w:val="3CBA0F6FCB037F469CF0B775ACA8E6CB"/>
+    <w:rsid w:val="0015068C"/>
+  </w:style>
+  <w:style w:type="paragraph" w:customStyle="1" w:styleId="B23BE95B43E76B4F8D16C65E19942661">
+    <w:name w:val="B23BE95B43E76B4F8D16C65E19942661"/>
+    <w:rsid w:val="0015068C"/>
+  </w:style>
+  <w:style w:type="paragraph" w:customStyle="1" w:styleId="1B3E18EAF8676B42996ADEE1C6FB15F0">
+    <w:name w:val="1B3E18EAF8676B42996ADEE1C6FB15F0"/>
+    <w:rsid w:val="0015068C"/>
   </w:style>
 </w:styles>
 </file>
@@ -10669,7 +10584,7 @@
 </file>
 
 <file path=customXml/itemProps4.xml><?xml version="1.0" encoding="utf-8"?>
-<ds:datastoreItem xmlns:ds="http://schemas.openxmlformats.org/officeDocument/2006/customXml" ds:itemID="{D69154A0-FAAF-F64A-A10D-01EEEA856AB6}">
+<ds:datastoreItem xmlns:ds="http://schemas.openxmlformats.org/officeDocument/2006/customXml" ds:itemID="{2769C0BE-279E-1F48-B0FC-5B58716C4C3A}">
   <ds:schemaRefs>
     <ds:schemaRef ds:uri="http://schemas.openxmlformats.org/officeDocument/2006/bibliography"/>
   </ds:schemaRefs>

</xml_diff>